<commit_message>
Modificaciones menores. Actualizado enunciado de ejercicio 4
</commit_message>
<xml_diff>
--- a/AI 2021 Tema 6 Diseño de automatismos lógicos GRAFCET Ejercicios.docx
+++ b/AI 2021 Tema 6 Diseño de automatismos lógicos GRAFCET Ejercicios.docx
@@ -1,6 +1,6 @@
 
 <file path=word/document.xml><?xml version="1.0" encoding="utf-8"?>
-<w:document xmlns:wpc="http://schemas.microsoft.com/office/word/2010/wordprocessingCanvas" xmlns:cx="http://schemas.microsoft.com/office/drawing/2014/chartex" xmlns:cx1="http://schemas.microsoft.com/office/drawing/2015/9/8/chartex" xmlns:cx2="http://schemas.microsoft.com/office/drawing/2015/10/21/chartex" xmlns:cx3="http://schemas.microsoft.com/office/drawing/2016/5/9/chartex" xmlns:cx4="http://schemas.microsoft.com/office/drawing/2016/5/10/chartex" xmlns:cx5="http://schemas.microsoft.com/office/drawing/2016/5/11/chartex" xmlns:cx6="http://schemas.microsoft.com/office/drawing/2016/5/12/chartex" xmlns:cx7="http://schemas.microsoft.com/office/drawing/2016/5/13/chartex" xmlns:cx8="http://schemas.microsoft.com/office/drawing/2016/5/14/chartex" xmlns:mc="http://schemas.openxmlformats.org/markup-compatibility/2006" xmlns:aink="http://schemas.microsoft.com/office/drawing/2016/ink" xmlns:am3d="http://schemas.microsoft.com/office/drawing/2017/model3d" xmlns:o="urn:schemas-microsoft-com:office:office" xmlns:r="http://schemas.openxmlformats.org/officeDocument/2006/relationships" xmlns:m="http://schemas.openxmlformats.org/officeDocument/2006/math" xmlns:v="urn:schemas-microsoft-com:vml" xmlns:wp14="http://schemas.microsoft.com/office/word/2010/wordprocessingDrawing" xmlns:wp="http://schemas.openxmlformats.org/drawingml/2006/wordprocessingDrawing" xmlns:w10="urn:schemas-microsoft-com:office:word" xmlns:w="http://schemas.openxmlformats.org/wordprocessingml/2006/main" xmlns:w14="http://schemas.microsoft.com/office/word/2010/wordml" xmlns:w15="http://schemas.microsoft.com/office/word/2012/wordml" xmlns:w16cex="http://schemas.microsoft.com/office/word/2018/wordml/cex" xmlns:w16cid="http://schemas.microsoft.com/office/word/2016/wordml/cid" xmlns:w16="http://schemas.microsoft.com/office/word/2018/wordml" xmlns:w16se="http://schemas.microsoft.com/office/word/2015/wordml/symex" xmlns:wpg="http://schemas.microsoft.com/office/word/2010/wordprocessingGroup" xmlns:wpi="http://schemas.microsoft.com/office/word/2010/wordprocessingInk" xmlns:wne="http://schemas.microsoft.com/office/word/2006/wordml" xmlns:wps="http://schemas.microsoft.com/office/word/2010/wordprocessingShape" mc:Ignorable="w14 w15 w16se w16cid w16 w16cex wp14">
+<w:document xmlns:wpc="http://schemas.microsoft.com/office/word/2010/wordprocessingCanvas" xmlns:cx="http://schemas.microsoft.com/office/drawing/2014/chartex" xmlns:cx1="http://schemas.microsoft.com/office/drawing/2015/9/8/chartex" xmlns:mc="http://schemas.openxmlformats.org/markup-compatibility/2006" xmlns:o="urn:schemas-microsoft-com:office:office" xmlns:r="http://schemas.openxmlformats.org/officeDocument/2006/relationships" xmlns:m="http://schemas.openxmlformats.org/officeDocument/2006/math" xmlns:v="urn:schemas-microsoft-com:vml" xmlns:wp14="http://schemas.microsoft.com/office/word/2010/wordprocessingDrawing" xmlns:wp="http://schemas.openxmlformats.org/drawingml/2006/wordprocessingDrawing" xmlns:w10="urn:schemas-microsoft-com:office:word" xmlns:w="http://schemas.openxmlformats.org/wordprocessingml/2006/main" xmlns:w14="http://schemas.microsoft.com/office/word/2010/wordml" xmlns:w15="http://schemas.microsoft.com/office/word/2012/wordml" xmlns:w16se="http://schemas.microsoft.com/office/word/2015/wordml/symex" xmlns:wpg="http://schemas.microsoft.com/office/word/2010/wordprocessingGroup" xmlns:wpi="http://schemas.microsoft.com/office/word/2010/wordprocessingInk" xmlns:wne="http://schemas.microsoft.com/office/word/2006/wordml" xmlns:wps="http://schemas.microsoft.com/office/word/2010/wordprocessingShape" mc:Ignorable="w14 w15 w16se wp14">
   <w:body>
     <w:p>
       <w:pPr>
@@ -10,6 +10,8 @@
           <w:lang w:val="es-ES_tradnl"/>
         </w:rPr>
       </w:pPr>
+      <w:bookmarkStart w:id="0" w:name="_GoBack"/>
+      <w:bookmarkEnd w:id="0"/>
       <w:r>
         <w:rPr>
           <w:b/>
@@ -317,21 +319,44 @@
         <w:rPr>
           <w:lang w:val="es-ES_tradnl"/>
         </w:rPr>
-        <w:t>Sea</w:t>
-      </w:r>
-      <w:commentRangeStart w:id="0"/>
+        <w:t xml:space="preserve">Sea </w:t>
+      </w:r>
+      <w:r>
+        <w:rPr>
+          <w:lang w:val="es-ES_tradnl"/>
+        </w:rPr>
+        <w:t>el</w:t>
+      </w:r>
       <w:r>
         <w:rPr>
           <w:lang w:val="es-ES_tradnl"/>
         </w:rPr>
         <w:t xml:space="preserve"> </w:t>
       </w:r>
-      <w:commentRangeEnd w:id="0"/>
-      <w:r>
-        <w:rPr>
-          <w:lang w:val="es-ES_tradnl"/>
-        </w:rPr>
-        <w:t>el</w:t>
+      <w:r>
+        <w:rPr>
+          <w:lang w:val="es-ES_tradnl"/>
+        </w:rPr>
+        <w:t xml:space="preserve">automatismo de la figura basado en una mezcladora de líquidos que pretende mezclar dos productos, A y B, con agua.  El funcionamiento deseado se describe a continuación. </w:t>
+      </w:r>
+    </w:p>
+    <w:p>
+      <w:pPr>
+        <w:rPr>
+          <w:lang w:val="es-ES_tradnl"/>
+        </w:rPr>
+      </w:pPr>
+      <w:r>
+        <w:rPr>
+          <w:lang w:val="es-ES_tradnl"/>
+        </w:rPr>
+        <w:t>En primer lugar, se llena el depósito final con agua a través de la válvula V1</w:t>
+      </w:r>
+      <w:r>
+        <w:rPr>
+          <w:lang w:val="es-ES_tradnl"/>
+        </w:rPr>
+        <w:t>.</w:t>
       </w:r>
       <w:r>
         <w:rPr>
@@ -341,28 +366,9 @@
       </w:r>
       <w:r>
         <w:rPr>
-          <w:rStyle w:val="Refdecomentario"/>
-        </w:rPr>
-        <w:commentReference w:id="0"/>
-      </w:r>
-      <w:r>
-        <w:rPr>
-          <w:lang w:val="es-ES_tradnl"/>
-        </w:rPr>
-        <w:t xml:space="preserve">automatismo de la figura basado en una mezcladora de líquidos que pretende mezclar dos productos, A y B, con agua.  El funcionamiento deseado se describe a continuación. </w:t>
-      </w:r>
-    </w:p>
-    <w:p>
-      <w:pPr>
-        <w:rPr>
-          <w:lang w:val="es-ES_tradnl"/>
-        </w:rPr>
-      </w:pPr>
-      <w:r>
-        <w:rPr>
-          <w:lang w:val="es-ES_tradnl"/>
-        </w:rPr>
-        <w:t>En primer lugar, se llena el depósito final con agua a través de la válvula V1</w:t>
+          <w:lang w:val="es-ES_tradnl"/>
+        </w:rPr>
+        <w:t>El nivel deseado lo indica el detector de nivel D2</w:t>
       </w:r>
       <w:r>
         <w:rPr>
@@ -370,6 +376,85 @@
         </w:rPr>
         <w:t>.</w:t>
       </w:r>
+    </w:p>
+    <w:p>
+      <w:pPr>
+        <w:rPr>
+          <w:lang w:val="es-ES_tradnl"/>
+        </w:rPr>
+      </w:pPr>
+      <w:r>
+        <w:rPr>
+          <w:lang w:val="es-ES_tradnl"/>
+        </w:rPr>
+        <w:t>Simultáneamente al llenado anterior</w:t>
+      </w:r>
+      <w:r>
+        <w:rPr>
+          <w:lang w:val="es-ES_tradnl"/>
+        </w:rPr>
+        <w:t xml:space="preserve">, </w:t>
+      </w:r>
+      <w:r>
+        <w:rPr>
+          <w:lang w:val="es-ES_tradnl"/>
+        </w:rPr>
+        <w:t xml:space="preserve">se </w:t>
+      </w:r>
+      <w:r>
+        <w:rPr>
+          <w:lang w:val="es-ES_tradnl"/>
+        </w:rPr>
+        <w:t>prepara</w:t>
+      </w:r>
+      <w:r>
+        <w:rPr>
+          <w:lang w:val="es-ES_tradnl"/>
+        </w:rPr>
+        <w:t xml:space="preserve"> la premezcla</w:t>
+      </w:r>
+      <w:r>
+        <w:rPr>
+          <w:lang w:val="es-ES_tradnl"/>
+        </w:rPr>
+        <w:t xml:space="preserve"> de los productos A y B</w:t>
+      </w:r>
+      <w:r>
+        <w:rPr>
+          <w:lang w:val="es-ES_tradnl"/>
+        </w:rPr>
+        <w:t xml:space="preserve">, para lo cual </w:t>
+      </w:r>
+      <w:r>
+        <w:rPr>
+          <w:lang w:val="es-ES_tradnl"/>
+        </w:rPr>
+        <w:t>existen dos depósitos que almacenan los productos A y B</w:t>
+      </w:r>
+      <w:r>
+        <w:rPr>
+          <w:lang w:val="es-ES_tradnl"/>
+        </w:rPr>
+        <w:t xml:space="preserve"> y</w:t>
+      </w:r>
+      <w:r>
+        <w:rPr>
+          <w:lang w:val="es-ES_tradnl"/>
+        </w:rPr>
+        <w:t xml:space="preserve"> cuya apertura se controla mediante dos válvulas, VA y VB, respectivamente. Mediante la apertura de estas válvulas se llena la tolva de premezcla que incorpora una báscula. Primeramente, se activa la válvula VA, llenando la tolva del producto A, hasta que la báscula detecte el peso deseado, señal N1. A continuación se activa la válvula VB</w:t>
+      </w:r>
+      <w:r>
+        <w:rPr>
+          <w:lang w:val="es-ES_tradnl"/>
+        </w:rPr>
+        <w:t>,</w:t>
+      </w:r>
+      <w:r>
+        <w:rPr>
+          <w:lang w:val="es-ES_tradnl"/>
+        </w:rPr>
+        <w:t xml:space="preserve"> completando la mezcla</w:t>
+      </w:r>
       <w:r>
         <w:rPr>
           <w:lang w:val="es-ES_tradnl"/>
@@ -380,89 +465,50 @@
         <w:rPr>
           <w:lang w:val="es-ES_tradnl"/>
         </w:rPr>
-        <w:t>El nivel deseado lo indica el detector de nivel D2</w:t>
-      </w:r>
-      <w:r>
-        <w:rPr>
-          <w:lang w:val="es-ES_tradnl"/>
-        </w:rPr>
-        <w:t>.</w:t>
-      </w:r>
-    </w:p>
-    <w:p>
-      <w:pPr>
-        <w:rPr>
-          <w:lang w:val="es-ES_tradnl"/>
-        </w:rPr>
-      </w:pPr>
-      <w:r>
-        <w:rPr>
-          <w:lang w:val="es-ES_tradnl"/>
-        </w:rPr>
-        <w:t>Simultáneamente al llenado anterior</w:t>
-      </w:r>
-      <w:r>
-        <w:rPr>
-          <w:lang w:val="es-ES_tradnl"/>
-        </w:rPr>
-        <w:t xml:space="preserve">, </w:t>
-      </w:r>
-      <w:r>
-        <w:rPr>
-          <w:lang w:val="es-ES_tradnl"/>
-        </w:rPr>
-        <w:t xml:space="preserve">se </w:t>
-      </w:r>
-      <w:commentRangeStart w:id="1"/>
-      <w:r>
-        <w:rPr>
-          <w:lang w:val="es-ES_tradnl"/>
-        </w:rPr>
-        <w:t>prepara</w:t>
-      </w:r>
-      <w:r>
-        <w:rPr>
-          <w:lang w:val="es-ES_tradnl"/>
-        </w:rPr>
-        <w:t xml:space="preserve"> la premezcla</w:t>
-      </w:r>
-      <w:commentRangeEnd w:id="1"/>
-      <w:r>
-        <w:rPr>
-          <w:rStyle w:val="Refdecomentario"/>
-        </w:rPr>
-        <w:commentReference w:id="1"/>
-      </w:r>
-      <w:r>
-        <w:rPr>
-          <w:lang w:val="es-ES_tradnl"/>
-        </w:rPr>
-        <w:t xml:space="preserve"> de los productos A y B</w:t>
-      </w:r>
-      <w:r>
-        <w:rPr>
-          <w:lang w:val="es-ES_tradnl"/>
-        </w:rPr>
-        <w:t xml:space="preserve">, para lo cual </w:t>
-      </w:r>
-      <w:r>
-        <w:rPr>
-          <w:lang w:val="es-ES_tradnl"/>
-        </w:rPr>
-        <w:t xml:space="preserve">existen dos depósitos que almacenan los productos </w:t>
-      </w:r>
-      <w:commentRangeStart w:id="2"/>
-      <w:r>
-        <w:rPr>
-          <w:lang w:val="es-ES_tradnl"/>
-        </w:rPr>
-        <w:t>A y B</w:t>
-      </w:r>
-      <w:r>
-        <w:rPr>
-          <w:lang w:val="es-ES_tradnl"/>
-        </w:rPr>
-        <w:t xml:space="preserve"> y</w:t>
+        <w:t>h</w:t>
+      </w:r>
+      <w:r>
+        <w:rPr>
+          <w:lang w:val="es-ES_tradnl"/>
+        </w:rPr>
+        <w:t xml:space="preserve">asta que la báscula detecte el peso final de la mezcla, señal N2. </w:t>
+      </w:r>
+    </w:p>
+    <w:p>
+      <w:pPr>
+        <w:rPr>
+          <w:lang w:val="es-ES_tradnl"/>
+        </w:rPr>
+      </w:pPr>
+      <w:r>
+        <w:rPr>
+          <w:lang w:val="es-ES_tradnl"/>
+        </w:rPr>
+        <w:t xml:space="preserve">Finalmente, se abre la válvula V2 </w:t>
+      </w:r>
+      <w:r>
+        <w:rPr>
+          <w:lang w:val="es-ES_tradnl"/>
+        </w:rPr>
+        <w:t>para vaciar la tolva de premezcla en el depósito final. La tolva de premezcla se vacía totalmente 10 segundos después de la desactivación de la señal N1</w:t>
+      </w:r>
+      <w:r>
+        <w:rPr>
+          <w:lang w:val="es-ES_tradnl"/>
+        </w:rPr>
+        <w:t xml:space="preserve">. Una vez concluido el vertido se realiza un proceso de mezclado activando el agitador durante 30 </w:t>
+      </w:r>
+      <w:r>
+        <w:rPr>
+          <w:lang w:val="es-ES_tradnl"/>
+        </w:rPr>
+        <w:t>segundos a través de la señal M</w:t>
+      </w:r>
+      <w:r>
+        <w:rPr>
+          <w:lang w:val="es-ES_tradnl"/>
+        </w:rPr>
+        <w:t>. Finalmente, se</w:t>
       </w:r>
       <w:r>
         <w:rPr>
@@ -470,106 +516,6 @@
         </w:rPr>
         <w:t xml:space="preserve"> </w:t>
       </w:r>
-      <w:commentRangeEnd w:id="2"/>
-      <w:r>
-        <w:rPr>
-          <w:rStyle w:val="Refdecomentario"/>
-        </w:rPr>
-        <w:commentReference w:id="2"/>
-      </w:r>
-      <w:r>
-        <w:rPr>
-          <w:lang w:val="es-ES_tradnl"/>
-        </w:rPr>
-        <w:t>cuya apertura se controla mediante dos válvulas, VA y VB, respectivamente. Mediante la apertura de estas válvulas se llena la tolva de premezcla que incorpora una báscula. Primeramente, se activa la válvula VA, llenando la tolva del producto A, hasta que la báscula detecte el peso deseado, señal N1. A continuación se activa la válvula VB</w:t>
-      </w:r>
-      <w:r>
-        <w:rPr>
-          <w:lang w:val="es-ES_tradnl"/>
-        </w:rPr>
-        <w:t>,</w:t>
-      </w:r>
-      <w:commentRangeStart w:id="3"/>
-      <w:r>
-        <w:rPr>
-          <w:lang w:val="es-ES_tradnl"/>
-        </w:rPr>
-        <w:t xml:space="preserve"> </w:t>
-      </w:r>
-      <w:commentRangeEnd w:id="3"/>
-      <w:r>
-        <w:rPr>
-          <w:rStyle w:val="Refdecomentario"/>
-        </w:rPr>
-        <w:commentReference w:id="3"/>
-      </w:r>
-      <w:r>
-        <w:rPr>
-          <w:lang w:val="es-ES_tradnl"/>
-        </w:rPr>
-        <w:t>completando la mezcla</w:t>
-      </w:r>
-      <w:r>
-        <w:rPr>
-          <w:lang w:val="es-ES_tradnl"/>
-        </w:rPr>
-        <w:t xml:space="preserve"> </w:t>
-      </w:r>
-      <w:r>
-        <w:rPr>
-          <w:lang w:val="es-ES_tradnl"/>
-        </w:rPr>
-        <w:t>h</w:t>
-      </w:r>
-      <w:r>
-        <w:rPr>
-          <w:lang w:val="es-ES_tradnl"/>
-        </w:rPr>
-        <w:t xml:space="preserve">asta que la báscula detecte el peso final de la mezcla, señal N2. </w:t>
-      </w:r>
-    </w:p>
-    <w:p>
-      <w:pPr>
-        <w:rPr>
-          <w:lang w:val="es-ES_tradnl"/>
-        </w:rPr>
-      </w:pPr>
-      <w:r>
-        <w:rPr>
-          <w:lang w:val="es-ES_tradnl"/>
-        </w:rPr>
-        <w:t xml:space="preserve">Finalmente, se abre la válvula V2 </w:t>
-      </w:r>
-      <w:r>
-        <w:rPr>
-          <w:lang w:val="es-ES_tradnl"/>
-        </w:rPr>
-        <w:t>para vaciar la tolva de premezcla en el depósito final. La tolva de premezcla se vacía totalmente 10 segundos después de la desactivación de la señal N1</w:t>
-      </w:r>
-      <w:r>
-        <w:rPr>
-          <w:lang w:val="es-ES_tradnl"/>
-        </w:rPr>
-        <w:t xml:space="preserve">. Una vez concluido el vertido se realiza un proceso de mezclado activando el agitador durante 30 </w:t>
-      </w:r>
-      <w:r>
-        <w:rPr>
-          <w:lang w:val="es-ES_tradnl"/>
-        </w:rPr>
-        <w:t>segundos a través de la señal M</w:t>
-      </w:r>
-      <w:r>
-        <w:rPr>
-          <w:lang w:val="es-ES_tradnl"/>
-        </w:rPr>
-        <w:t>. Finalmente, se</w:t>
-      </w:r>
-      <w:r>
-        <w:rPr>
-          <w:lang w:val="es-ES_tradnl"/>
-        </w:rPr>
-        <w:t xml:space="preserve"> </w:t>
-      </w:r>
       <w:r>
         <w:rPr>
           <w:lang w:val="es-ES_tradnl"/>
@@ -605,7 +551,7 @@
     </w:p>
     <w:p>
       <w:pPr>
-        <w:pStyle w:val="Prrafodelista"/>
+        <w:pStyle w:val="ListParagraph"/>
         <w:ind w:left="360"/>
         <w:rPr>
           <w:lang w:val="es-ES_tradnl"/>
@@ -659,7 +605,7 @@
                     <pic:cNvPicPr/>
                   </pic:nvPicPr>
                   <pic:blipFill>
-                    <a:blip r:embed="rId14" cstate="print">
+                    <a:blip r:embed="rId11" cstate="print">
                       <a:extLst>
                         <a:ext uri="{28A0092B-C50C-407E-A947-70E740481C1C}">
                           <a14:useLocalDpi xmlns:a14="http://schemas.microsoft.com/office/drawing/2010/main" val="0"/>
@@ -789,7 +735,7 @@
                     </pic:cNvPicPr>
                   </pic:nvPicPr>
                   <pic:blipFill>
-                    <a:blip r:embed="rId15">
+                    <a:blip r:embed="rId12">
                       <a:extLst>
                         <a:ext uri="{28A0092B-C50C-407E-A947-70E740481C1C}">
                           <a14:useLocalDpi xmlns:a14="http://schemas.microsoft.com/office/drawing/2010/main" val="0"/>
@@ -873,7 +819,7 @@
                     <pic:cNvPicPr/>
                   </pic:nvPicPr>
                   <pic:blipFill>
-                    <a:blip r:embed="rId16" cstate="print">
+                    <a:blip r:embed="rId13" cstate="print">
                       <a:extLst>
                         <a:ext uri="{28A0092B-C50C-407E-A947-70E740481C1C}">
                           <a14:useLocalDpi xmlns:a14="http://schemas.microsoft.com/office/drawing/2010/main" val="0"/>
@@ -954,7 +900,7 @@
                     <pic:cNvPicPr/>
                   </pic:nvPicPr>
                   <pic:blipFill>
-                    <a:blip r:embed="rId17" cstate="print">
+                    <a:blip r:embed="rId14" cstate="print">
                       <a:extLst>
                         <a:ext uri="{28A0092B-C50C-407E-A947-70E740481C1C}">
                           <a14:useLocalDpi xmlns:a14="http://schemas.microsoft.com/office/drawing/2010/main" val="0"/>
@@ -1146,7 +1092,7 @@
                     <pic:cNvPicPr/>
                   </pic:nvPicPr>
                   <pic:blipFill>
-                    <a:blip r:embed="rId18" cstate="print">
+                    <a:blip r:embed="rId15" cstate="print">
                       <a:extLst>
                         <a:ext uri="{28A0092B-C50C-407E-A947-70E740481C1C}">
                           <a14:useLocalDpi xmlns:a14="http://schemas.microsoft.com/office/drawing/2010/main" val="0"/>
@@ -1219,14 +1165,8 @@
           <w:lang w:val="es-ES_tradnl"/>
         </w:rPr>
       </w:pPr>
-      <w:commentRangeStart w:id="4"/>
-      <w:commentRangeEnd w:id="4"/>
-      <w:r>
-        <w:rPr>
-          <w:rStyle w:val="Refdecomentario"/>
-        </w:rPr>
-        <w:commentReference w:id="4"/>
-      </w:r>
+      <w:commentRangeStart w:id="1"/>
+      <w:commentRangeEnd w:id="1"/>
     </w:p>
     <w:p>
       <w:pPr>
@@ -1316,75 +1256,36 @@
           <w:lang w:val="es-ES_tradnl"/>
         </w:rPr>
       </w:pPr>
-      <w:r>
-        <w:rPr>
-          <w:lang w:val="es-ES_tradnl"/>
-        </w:rPr>
-        <w:t>Nota: Antes de mover cinta de transporte de cajas, esperar 1 segundo para que caiga la</w:t>
-      </w:r>
-      <w:r>
-        <w:rPr>
-          <w:lang w:val="es-ES_tradnl"/>
-        </w:rPr>
-        <w:t xml:space="preserve"> </w:t>
-      </w:r>
-      <w:r>
-        <w:rPr>
-          <w:lang w:val="es-ES_tradnl"/>
-        </w:rPr>
-        <w:t>fruta 12.</w:t>
-      </w:r>
-    </w:p>
-    <w:p>
-      <w:pPr>
-        <w:rPr>
-          <w:lang w:val="es-ES_tradnl"/>
-        </w:rPr>
-      </w:pPr>
-    </w:p>
-    <w:p>
-      <w:pPr>
-        <w:rPr>
-          <w:lang w:val="es-ES_tradnl"/>
-        </w:rPr>
-      </w:pPr>
-      <w:proofErr w:type="spellStart"/>
-      <w:r>
-        <w:rPr>
-          <w:lang w:val="es-ES_tradnl"/>
-        </w:rPr>
-        <w:t>Preposicionamiento</w:t>
-      </w:r>
-      <w:proofErr w:type="spellEnd"/>
-      <w:r>
-        <w:rPr>
-          <w:lang w:val="es-ES_tradnl"/>
-        </w:rPr>
-        <w:t xml:space="preserve">: </w:t>
-      </w:r>
-      <w:r>
-        <w:rPr>
-          <w:lang w:val="es-ES_tradnl"/>
-        </w:rPr>
-        <w:t>Si al arrancar hay</w:t>
-      </w:r>
-      <w:r>
-        <w:rPr>
-          <w:lang w:val="es-ES_tradnl"/>
-        </w:rPr>
-        <w:t xml:space="preserve"> ya</w:t>
-      </w:r>
-      <w:r>
-        <w:rPr>
-          <w:lang w:val="es-ES_tradnl"/>
-        </w:rPr>
-        <w:t xml:space="preserve"> una caja</w:t>
-      </w:r>
-      <w:r>
-        <w:rPr>
-          <w:lang w:val="es-ES_tradnl"/>
-        </w:rPr>
-        <w:t>, esta se desechará moviendo la cinta, ya que no sabemos si tiene o no manzanas.</w:t>
+    </w:p>
+    <w:p>
+      <w:pPr>
+        <w:rPr>
+          <w:lang w:val="es-ES_tradnl"/>
+        </w:rPr>
+      </w:pPr>
+      <w:r>
+        <w:rPr>
+          <w:lang w:val="es-ES_tradnl"/>
+        </w:rPr>
+        <w:t xml:space="preserve">Preposicionamiento: </w:t>
+      </w:r>
+      <w:r>
+        <w:rPr>
+          <w:lang w:val="es-ES_tradnl"/>
+        </w:rPr>
+        <w:t>S</w:t>
+      </w:r>
+      <w:r>
+        <w:rPr>
+          <w:lang w:val="es-ES_tradnl"/>
+        </w:rPr>
+        <w:t>e debe asegurar que la primera caja con la que se trabaja está totalmente vacía</w:t>
+      </w:r>
+      <w:r>
+        <w:rPr>
+          <w:lang w:val="es-ES_tradnl"/>
+        </w:rPr>
+        <w:t>.</w:t>
       </w:r>
     </w:p>
     <w:p>
@@ -1501,7 +1402,6 @@
         </w:rPr>
         <w:t xml:space="preserve">cuenta, </w:t>
       </w:r>
-      <w:commentRangeStart w:id="5"/>
       <w:r>
         <w:rPr>
           <w:lang w:val="es-ES_tradnl"/>
@@ -1518,47 +1418,69 @@
         <w:rPr>
           <w:lang w:val="es-ES_tradnl"/>
         </w:rPr>
+        <w:t xml:space="preserve"> con dos pulsadores P y Q. El funcionamiento deseado se describe a continuación. </w:t>
+      </w:r>
+    </w:p>
+    <w:p>
+      <w:pPr>
+        <w:rPr>
+          <w:lang w:val="es-ES_tradnl"/>
+        </w:rPr>
+      </w:pPr>
+      <w:r>
+        <w:rPr>
+          <w:lang w:val="es-ES_tradnl"/>
+        </w:rPr>
+        <w:t>Al activar el pulsador P el cilindro deberá moverse hacia la derecha hasta alcanzar su extremo derecho para luego volver hasta el extremo izquierdo. Si se activa Q el cilindro deberá actuar de la misma forma pero realizando una pausa de 3 segundos antes de iniciar el movimiento hacia la derecha y de otros 3 segundos antes de volver hacia la izquierda.</w:t>
+      </w:r>
+      <w:r>
+        <w:rPr>
+          <w:lang w:val="es-ES_tradnl"/>
+        </w:rPr>
         <w:t xml:space="preserve"> </w:t>
       </w:r>
-      <w:commentRangeEnd w:id="5"/>
-      <w:r>
-        <w:rPr>
-          <w:rStyle w:val="Refdecomentario"/>
-        </w:rPr>
-        <w:commentReference w:id="5"/>
-      </w:r>
-      <w:r>
-        <w:rPr>
-          <w:lang w:val="es-ES_tradnl"/>
-        </w:rPr>
-        <w:t xml:space="preserve">con dos pulsadores P y Q. El funcionamiento deseado se describe a continuación. </w:t>
-      </w:r>
-    </w:p>
-    <w:p>
-      <w:pPr>
-        <w:rPr>
-          <w:lang w:val="es-ES_tradnl"/>
-        </w:rPr>
-      </w:pPr>
-      <w:r>
-        <w:rPr>
-          <w:lang w:val="es-ES_tradnl"/>
-        </w:rPr>
-        <w:t xml:space="preserve">Al activar el pulsador P el cilindro deberá moverse hacia la derecha hasta alcanzar su extremo derecho para luego volver hasta el extremo izquierdo. Si se activa Q el cilindro deberá actuar de la misma </w:t>
-      </w:r>
-      <w:proofErr w:type="gramStart"/>
-      <w:r>
-        <w:rPr>
-          <w:lang w:val="es-ES_tradnl"/>
-        </w:rPr>
-        <w:t>forma</w:t>
-      </w:r>
-      <w:proofErr w:type="gramEnd"/>
-      <w:r>
-        <w:rPr>
-          <w:lang w:val="es-ES_tradnl"/>
-        </w:rPr>
-        <w:t xml:space="preserve"> pero realizando una pausa de 3 segundos antes de iniciar el movimiento hacia la derecha y de otros 3 segundos antes de volver hacia la izquierda.</w:t>
+    </w:p>
+    <w:p>
+      <w:pPr>
+        <w:rPr>
+          <w:lang w:val="es-ES_tradnl"/>
+        </w:rPr>
+      </w:pPr>
+      <w:r>
+        <w:rPr>
+          <w:lang w:val="es-ES_tradnl"/>
+        </w:rPr>
+        <w:t>Implementar un ciclo de preposicionamiento de forma que a</w:t>
+      </w:r>
+      <w:r>
+        <w:rPr>
+          <w:lang w:val="es-ES_tradnl"/>
+        </w:rPr>
+        <w:t xml:space="preserve">ntes de comenzar con el funcionamiento normal, se debe asegurar que el cilindro está en la posición izquierda (sensor SI activado). El ciclo de preposicionamiento comenzara al </w:t>
+      </w:r>
+      <w:r>
+        <w:rPr>
+          <w:lang w:val="es-ES_tradnl"/>
+        </w:rPr>
+        <w:t>mantener pulsados</w:t>
+      </w:r>
+      <w:r>
+        <w:rPr>
+          <w:lang w:val="es-ES_tradnl"/>
+        </w:rPr>
+        <w:t xml:space="preserve"> simultáneamente los pulsadores P y Q durante </w:t>
+      </w:r>
+      <w:r>
+        <w:rPr>
+          <w:lang w:val="es-ES_tradnl"/>
+        </w:rPr>
+        <w:t>5</w:t>
+      </w:r>
+      <w:r>
+        <w:rPr>
+          <w:lang w:val="es-ES_tradnl"/>
+        </w:rPr>
+        <w:t xml:space="preserve"> segundos.</w:t>
       </w:r>
       <w:r>
         <w:rPr>
@@ -1566,76 +1488,174 @@
         </w:rPr>
         <w:t xml:space="preserve"> </w:t>
       </w:r>
-    </w:p>
-    <w:p>
-      <w:pPr>
-        <w:rPr>
-          <w:lang w:val="es-ES_tradnl"/>
-        </w:rPr>
-      </w:pPr>
-      <w:r>
-        <w:rPr>
-          <w:lang w:val="es-ES_tradnl"/>
-        </w:rPr>
-        <w:t xml:space="preserve">Implementar un ciclo de </w:t>
-      </w:r>
-      <w:proofErr w:type="spellStart"/>
-      <w:r>
-        <w:rPr>
-          <w:lang w:val="es-ES_tradnl"/>
-        </w:rPr>
-        <w:t>preposicionamiento</w:t>
-      </w:r>
-      <w:proofErr w:type="spellEnd"/>
-      <w:r>
-        <w:rPr>
-          <w:lang w:val="es-ES_tradnl"/>
-        </w:rPr>
-        <w:t xml:space="preserve"> de forma que a</w:t>
-      </w:r>
-      <w:r>
-        <w:rPr>
-          <w:lang w:val="es-ES_tradnl"/>
-        </w:rPr>
-        <w:t xml:space="preserve">ntes de comenzar con el funcionamiento normal, se debe asegurar que el cilindro está en la posición izquierda (sensor SI activado). El ciclo de </w:t>
-      </w:r>
-      <w:proofErr w:type="spellStart"/>
-      <w:r>
-        <w:rPr>
-          <w:lang w:val="es-ES_tradnl"/>
-        </w:rPr>
-        <w:t>preposicionamiento</w:t>
-      </w:r>
-      <w:proofErr w:type="spellEnd"/>
-      <w:r>
-        <w:rPr>
-          <w:lang w:val="es-ES_tradnl"/>
-        </w:rPr>
-        <w:t xml:space="preserve"> comenzara al </w:t>
-      </w:r>
-      <w:r>
-        <w:rPr>
-          <w:lang w:val="es-ES_tradnl"/>
-        </w:rPr>
-        <w:t>mantener pulsados</w:t>
-      </w:r>
-      <w:r>
-        <w:rPr>
-          <w:lang w:val="es-ES_tradnl"/>
-        </w:rPr>
-        <w:t xml:space="preserve"> simultáneamente los pulsadores P y Q durante </w:t>
-      </w:r>
-      <w:r>
-        <w:rPr>
-          <w:lang w:val="es-ES_tradnl"/>
-        </w:rPr>
-        <w:t>5</w:t>
-      </w:r>
-      <w:r>
-        <w:rPr>
-          <w:lang w:val="es-ES_tradnl"/>
-        </w:rPr>
-        <w:t xml:space="preserve"> segundos.</w:t>
+      <w:r>
+        <w:rPr>
+          <w:lang w:val="es-ES_tradnl"/>
+        </w:rPr>
+        <w:t>Se pide realizar el GRAFCET del automatismo descrito.</w:t>
+      </w:r>
+    </w:p>
+    <w:p>
+      <w:pPr>
+        <w:rPr>
+          <w:b/>
+          <w:sz w:val="24"/>
+          <w:lang w:val="es-ES_tradnl"/>
+        </w:rPr>
+      </w:pPr>
+    </w:p>
+    <w:p>
+      <w:pPr>
+        <w:rPr>
+          <w:b/>
+          <w:sz w:val="24"/>
+          <w:lang w:val="es-ES_tradnl"/>
+        </w:rPr>
+      </w:pPr>
+      <w:r>
+        <w:rPr>
+          <w:b/>
+          <w:sz w:val="24"/>
+          <w:lang w:val="es-ES_tradnl"/>
+        </w:rPr>
+        <w:t xml:space="preserve">Ejercicio </w:t>
+      </w:r>
+      <w:r>
+        <w:rPr>
+          <w:b/>
+          <w:sz w:val="24"/>
+          <w:lang w:val="es-ES_tradnl"/>
+        </w:rPr>
+        <w:t>6</w:t>
+      </w:r>
+      <w:r>
+        <w:rPr>
+          <w:b/>
+          <w:sz w:val="24"/>
+          <w:lang w:val="es-ES_tradnl"/>
+        </w:rPr>
+        <w:t xml:space="preserve">. </w:t>
+      </w:r>
+    </w:p>
+    <w:p>
+      <w:pPr>
+        <w:rPr>
+          <w:b/>
+          <w:sz w:val="24"/>
+          <w:lang w:val="es-ES_tradnl"/>
+        </w:rPr>
+      </w:pPr>
+    </w:p>
+    <w:p>
+      <w:pPr>
+        <w:rPr>
+          <w:lang w:val="es-ES_tradnl"/>
+        </w:rPr>
+      </w:pPr>
+      <w:r>
+        <w:rPr>
+          <w:lang w:val="es-ES_tradnl"/>
+        </w:rPr>
+        <w:t xml:space="preserve">Sea </w:t>
+      </w:r>
+      <w:r>
+        <w:rPr>
+          <w:lang w:val="es-ES_tradnl"/>
+        </w:rPr>
+        <w:t>el</w:t>
+      </w:r>
+      <w:r>
+        <w:rPr>
+          <w:lang w:val="es-ES_tradnl"/>
+        </w:rPr>
+        <w:t xml:space="preserve"> automatismo de la figura que consiste en un disco giratorio con una placa metálica que es detectada por dos </w:t>
+      </w:r>
+      <w:r>
+        <w:rPr>
+          <w:lang w:val="es-ES_tradnl"/>
+        </w:rPr>
+        <w:t xml:space="preserve">sensores </w:t>
+      </w:r>
+      <w:r>
+        <w:rPr>
+          <w:lang w:val="es-ES_tradnl"/>
+        </w:rPr>
+        <w:t>inductivos A y B.</w:t>
+      </w:r>
+      <w:r>
+        <w:rPr>
+          <w:lang w:val="es-ES_tradnl"/>
+        </w:rPr>
+        <w:t xml:space="preserve"> El automatismo cuenta con un pulsador (P) y un interruptor (I). Mediante el accionamiento D </w:t>
+      </w:r>
+      <w:r>
+        <w:rPr>
+          <w:lang w:val="es-ES_tradnl"/>
+        </w:rPr>
+        <w:t>se hace girar el disco en el sentido indicado. Además</w:t>
+      </w:r>
+      <w:r>
+        <w:rPr>
+          <w:lang w:val="es-ES_tradnl"/>
+        </w:rPr>
+        <w:t>,</w:t>
+      </w:r>
+      <w:r>
+        <w:rPr>
+          <w:lang w:val="es-ES_tradnl"/>
+        </w:rPr>
+        <w:t xml:space="preserve"> cuenta con una bombilla accionada por la salida Q.</w:t>
+      </w:r>
+    </w:p>
+    <w:p>
+      <w:pPr>
+        <w:rPr>
+          <w:lang w:val="es-ES_tradnl"/>
+        </w:rPr>
+      </w:pPr>
+      <w:r>
+        <w:rPr>
+          <w:b/>
+          <w:bCs/>
+          <w:lang w:val="es-ES_tradnl"/>
+        </w:rPr>
+        <w:t>Funcionamiento normal:</w:t>
+      </w:r>
+      <w:r>
+        <w:rPr>
+          <w:lang w:val="es-ES_tradnl"/>
+        </w:rPr>
+        <w:t xml:space="preserve"> Cuando se activa el pulsador P</w:t>
+      </w:r>
+      <w:r>
+        <w:rPr>
+          <w:lang w:val="es-ES_tradnl"/>
+        </w:rPr>
+        <w:t>,</w:t>
+      </w:r>
+      <w:r>
+        <w:rPr>
+          <w:lang w:val="es-ES_tradnl"/>
+        </w:rPr>
+        <w:t xml:space="preserve"> el disco comienza a girar. Si el interruptor I se encuentra desactivado, el disco debe girar hasta volver a encontrarse sobre la posición de detección de A. Si el interruptor I se encuentra activado el disco deberá detenerse en la posición B hasta que se desactive I, </w:t>
+      </w:r>
+      <w:r>
+        <w:rPr>
+          <w:lang w:val="es-ES_tradnl"/>
+        </w:rPr>
+        <w:t>cuando</w:t>
+      </w:r>
+      <w:r>
+        <w:rPr>
+          <w:lang w:val="es-ES_tradnl"/>
+        </w:rPr>
+        <w:t xml:space="preserve"> el disco continuará girando para detenerse nuevamente sobre la posición A. Por otro lado, el automatismo cuenta con un indicador lumínico Q que deberá iluminarse durante un período de tiempo T siempre que el disco </w:t>
+      </w:r>
+      <w:r>
+        <w:rPr>
+          <w:lang w:val="es-ES_tradnl"/>
+        </w:rPr>
+        <w:t>pase por la posición B.</w:t>
       </w:r>
       <w:r>
         <w:rPr>
@@ -1643,124 +1663,6 @@
         </w:rPr>
         <w:t xml:space="preserve"> </w:t>
       </w:r>
-      <w:r>
-        <w:rPr>
-          <w:lang w:val="es-ES_tradnl"/>
-        </w:rPr>
-        <w:t>Se pide realizar el GRAFCET del automatismo descrito.</w:t>
-      </w:r>
-    </w:p>
-    <w:p>
-      <w:pPr>
-        <w:rPr>
-          <w:b/>
-          <w:sz w:val="24"/>
-          <w:lang w:val="es-ES_tradnl"/>
-        </w:rPr>
-      </w:pPr>
-    </w:p>
-    <w:p>
-      <w:pPr>
-        <w:rPr>
-          <w:b/>
-          <w:sz w:val="24"/>
-          <w:lang w:val="es-ES_tradnl"/>
-        </w:rPr>
-      </w:pPr>
-      <w:r>
-        <w:rPr>
-          <w:b/>
-          <w:sz w:val="24"/>
-          <w:lang w:val="es-ES_tradnl"/>
-        </w:rPr>
-        <w:t xml:space="preserve">Ejercicio </w:t>
-      </w:r>
-      <w:r>
-        <w:rPr>
-          <w:b/>
-          <w:sz w:val="24"/>
-          <w:lang w:val="es-ES_tradnl"/>
-        </w:rPr>
-        <w:t>6</w:t>
-      </w:r>
-      <w:r>
-        <w:rPr>
-          <w:b/>
-          <w:sz w:val="24"/>
-          <w:lang w:val="es-ES_tradnl"/>
-        </w:rPr>
-        <w:t xml:space="preserve">. </w:t>
-      </w:r>
-    </w:p>
-    <w:p>
-      <w:pPr>
-        <w:rPr>
-          <w:b/>
-          <w:sz w:val="24"/>
-          <w:lang w:val="es-ES_tradnl"/>
-        </w:rPr>
-      </w:pPr>
-    </w:p>
-    <w:p>
-      <w:pPr>
-        <w:rPr>
-          <w:lang w:val="es-ES_tradnl"/>
-        </w:rPr>
-      </w:pPr>
-      <w:r>
-        <w:rPr>
-          <w:lang w:val="es-ES_tradnl"/>
-        </w:rPr>
-        <w:t xml:space="preserve">Sea </w:t>
-      </w:r>
-      <w:r>
-        <w:rPr>
-          <w:lang w:val="es-ES_tradnl"/>
-        </w:rPr>
-        <w:t>el</w:t>
-      </w:r>
-      <w:r>
-        <w:rPr>
-          <w:lang w:val="es-ES_tradnl"/>
-        </w:rPr>
-        <w:t xml:space="preserve"> automatismo de la figura que consiste en un disco giratorio con una placa metálica que es detectada por dos </w:t>
-      </w:r>
-      <w:r>
-        <w:rPr>
-          <w:lang w:val="es-ES_tradnl"/>
-        </w:rPr>
-        <w:t xml:space="preserve">sensores </w:t>
-      </w:r>
-      <w:r>
-        <w:rPr>
-          <w:lang w:val="es-ES_tradnl"/>
-        </w:rPr>
-        <w:t>inductivos A y B.</w:t>
-      </w:r>
-      <w:r>
-        <w:rPr>
-          <w:lang w:val="es-ES_tradnl"/>
-        </w:rPr>
-        <w:t xml:space="preserve"> El automatismo cuenta con un pulsador (P) y un interruptor (I). Mediante el accionamiento D </w:t>
-      </w:r>
-      <w:r>
-        <w:rPr>
-          <w:lang w:val="es-ES_tradnl"/>
-        </w:rPr>
-        <w:t>se hace girar el disco en el sentido indicado. Además</w:t>
-      </w:r>
-      <w:r>
-        <w:rPr>
-          <w:lang w:val="es-ES_tradnl"/>
-        </w:rPr>
-        <w:t>,</w:t>
-      </w:r>
-      <w:r>
-        <w:rPr>
-          <w:lang w:val="es-ES_tradnl"/>
-        </w:rPr>
-        <w:t xml:space="preserve"> cuenta con una bombilla accionada por la salida Q.</w:t>
-      </w:r>
     </w:p>
     <w:p>
       <w:pPr>
@@ -1774,67 +1676,8 @@
           <w:bCs/>
           <w:lang w:val="es-ES_tradnl"/>
         </w:rPr>
-        <w:t>Funcionamiento normal:</w:t>
-      </w:r>
-      <w:r>
-        <w:rPr>
-          <w:lang w:val="es-ES_tradnl"/>
-        </w:rPr>
-        <w:t xml:space="preserve"> Cuando se activa el pulsador P</w:t>
-      </w:r>
-      <w:r>
-        <w:rPr>
-          <w:lang w:val="es-ES_tradnl"/>
-        </w:rPr>
-        <w:t>,</w:t>
-      </w:r>
-      <w:r>
-        <w:rPr>
-          <w:lang w:val="es-ES_tradnl"/>
-        </w:rPr>
-        <w:t xml:space="preserve"> el disco comienza a girar. Si el interruptor I se encuentra desactivado, el disco debe girar hasta volver a encontrarse sobre la posición de detección de A. Si el interruptor I se encuentra activado el disco deberá detenerse en la posición B hasta que se desactive I, </w:t>
-      </w:r>
-      <w:r>
-        <w:rPr>
-          <w:lang w:val="es-ES_tradnl"/>
-        </w:rPr>
-        <w:t>cuando</w:t>
-      </w:r>
-      <w:r>
-        <w:rPr>
-          <w:lang w:val="es-ES_tradnl"/>
-        </w:rPr>
-        <w:t xml:space="preserve"> el disco continuará girando para detenerse nuevamente sobre la posición A. Por otro lado, el automatismo cuenta con un indicador lumínico Q que deberá iluminarse durante un período de tiempo T siempre que el disco </w:t>
-      </w:r>
-      <w:r>
-        <w:rPr>
-          <w:lang w:val="es-ES_tradnl"/>
-        </w:rPr>
-        <w:t>pase por la posición B.</w:t>
-      </w:r>
-      <w:r>
-        <w:rPr>
-          <w:lang w:val="es-ES_tradnl"/>
-        </w:rPr>
-        <w:t xml:space="preserve"> </w:t>
-      </w:r>
-    </w:p>
-    <w:p>
-      <w:pPr>
-        <w:rPr>
-          <w:lang w:val="es-ES_tradnl"/>
-        </w:rPr>
-      </w:pPr>
-      <w:proofErr w:type="spellStart"/>
-      <w:r>
-        <w:rPr>
-          <w:b/>
-          <w:bCs/>
-          <w:lang w:val="es-ES_tradnl"/>
-        </w:rPr>
         <w:t>Preposicionamiento</w:t>
       </w:r>
-      <w:proofErr w:type="spellEnd"/>
       <w:r>
         <w:rPr>
           <w:lang w:val="es-ES_tradnl"/>
@@ -1889,7 +1732,7 @@
                     <pic:cNvPicPr/>
                   </pic:nvPicPr>
                   <pic:blipFill>
-                    <a:blip r:embed="rId19" cstate="print">
+                    <a:blip r:embed="rId16" cstate="print">
                       <a:extLst>
                         <a:ext uri="{28A0092B-C50C-407E-A947-70E740481C1C}">
                           <a14:useLocalDpi xmlns:a14="http://schemas.microsoft.com/office/drawing/2010/main" val="0"/>
@@ -1982,14 +1825,7 @@
         <w:rPr>
           <w:lang w:val="es-ES_tradnl"/>
         </w:rPr>
-        <w:t xml:space="preserve">Tenemos un entorno de fabricación constituido por dos cintas transportadoras, un robot y un </w:t>
-      </w:r>
-      <w:commentRangeStart w:id="6"/>
-      <w:r>
-        <w:rPr>
-          <w:lang w:val="es-ES_tradnl"/>
-        </w:rPr>
-        <w:t>pal</w:t>
+        <w:t>Tenemos un entorno de fabricación constituido por dos cintas transportadoras, un robot y un pal</w:t>
       </w:r>
       <w:r>
         <w:rPr>
@@ -2001,20 +1837,7 @@
         <w:rPr>
           <w:lang w:val="es-ES_tradnl"/>
         </w:rPr>
-        <w:t xml:space="preserve">et </w:t>
-      </w:r>
-      <w:commentRangeEnd w:id="6"/>
-      <w:r>
-        <w:rPr>
-          <w:rStyle w:val="Refdecomentario"/>
-        </w:rPr>
-        <w:commentReference w:id="6"/>
-      </w:r>
-      <w:r>
-        <w:rPr>
-          <w:lang w:val="es-ES_tradnl"/>
-        </w:rPr>
-        <w:t>según muestra la figura.</w:t>
+        <w:t>et según muestra la figura.</w:t>
       </w:r>
     </w:p>
     <w:p>
@@ -2051,7 +1874,7 @@
                     <pic:cNvPicPr/>
                   </pic:nvPicPr>
                   <pic:blipFill>
-                    <a:blip r:embed="rId20" cstate="print">
+                    <a:blip r:embed="rId17" cstate="print">
                       <a:extLst>
                         <a:ext uri="{28A0092B-C50C-407E-A947-70E740481C1C}">
                           <a14:useLocalDpi xmlns:a14="http://schemas.microsoft.com/office/drawing/2010/main" val="0"/>
@@ -2100,7 +1923,7 @@
     </w:p>
     <w:p>
       <w:pPr>
-        <w:pStyle w:val="Prrafodelista"/>
+        <w:pStyle w:val="ListParagraph"/>
         <w:numPr>
           <w:ilvl w:val="0"/>
           <w:numId w:val="3"/>
@@ -2118,7 +1941,7 @@
     </w:p>
     <w:p>
       <w:pPr>
-        <w:pStyle w:val="Prrafodelista"/>
+        <w:pStyle w:val="ListParagraph"/>
         <w:numPr>
           <w:ilvl w:val="0"/>
           <w:numId w:val="3"/>
@@ -2136,7 +1959,7 @@
     </w:p>
     <w:p>
       <w:pPr>
-        <w:pStyle w:val="Prrafodelista"/>
+        <w:pStyle w:val="ListParagraph"/>
         <w:numPr>
           <w:ilvl w:val="0"/>
           <w:numId w:val="3"/>
@@ -2149,14 +1972,7 @@
         <w:rPr>
           <w:lang w:val="es-ES_tradnl"/>
         </w:rPr>
-        <w:t xml:space="preserve">El autómata activa el programa del robot para que éste coloque la caja detectada en el </w:t>
-      </w:r>
-      <w:commentRangeStart w:id="7"/>
-      <w:r>
-        <w:rPr>
-          <w:lang w:val="es-ES_tradnl"/>
-        </w:rPr>
-        <w:t>pal</w:t>
+        <w:t>El autómata activa el programa del robot para que éste coloque la caja detectada en el pal</w:t>
       </w:r>
       <w:r>
         <w:rPr>
@@ -2168,20 +1984,7 @@
         <w:rPr>
           <w:lang w:val="es-ES_tradnl"/>
         </w:rPr>
-        <w:t>et</w:t>
-      </w:r>
-      <w:commentRangeEnd w:id="7"/>
-      <w:r>
-        <w:rPr>
-          <w:rStyle w:val="Refdecomentario"/>
-        </w:rPr>
-        <w:commentReference w:id="7"/>
-      </w:r>
-      <w:r>
-        <w:rPr>
-          <w:lang w:val="es-ES_tradnl"/>
-        </w:rPr>
-        <w:t xml:space="preserve"> de la cinta B.</w:t>
+        <w:t>et de la cinta B.</w:t>
       </w:r>
       <w:r>
         <w:rPr>
@@ -2192,7 +1995,7 @@
     </w:p>
     <w:p>
       <w:pPr>
-        <w:pStyle w:val="Prrafodelista"/>
+        <w:pStyle w:val="ListParagraph"/>
         <w:numPr>
           <w:ilvl w:val="0"/>
           <w:numId w:val="3"/>
@@ -2210,7 +2013,7 @@
     </w:p>
     <w:p>
       <w:pPr>
-        <w:pStyle w:val="Prrafodelista"/>
+        <w:pStyle w:val="ListParagraph"/>
         <w:numPr>
           <w:ilvl w:val="0"/>
           <w:numId w:val="3"/>
@@ -2223,14 +2026,7 @@
         <w:rPr>
           <w:lang w:val="es-ES_tradnl"/>
         </w:rPr>
-        <w:t xml:space="preserve">Cuando el robot ha colocado 4 cajas en el </w:t>
-      </w:r>
-      <w:commentRangeStart w:id="8"/>
-      <w:r>
-        <w:rPr>
-          <w:lang w:val="es-ES_tradnl"/>
-        </w:rPr>
-        <w:t>pa</w:t>
+        <w:t>Cuando el robot ha colocado 4 cajas en el pa</w:t>
       </w:r>
       <w:r>
         <w:rPr>
@@ -2242,25 +2038,12 @@
         <w:rPr>
           <w:lang w:val="es-ES_tradnl"/>
         </w:rPr>
-        <w:t>let</w:t>
-      </w:r>
-      <w:commentRangeEnd w:id="8"/>
-      <w:r>
-        <w:rPr>
-          <w:rStyle w:val="Refdecomentario"/>
-        </w:rPr>
-        <w:commentReference w:id="8"/>
-      </w:r>
-      <w:r>
-        <w:rPr>
-          <w:lang w:val="es-ES_tradnl"/>
-        </w:rPr>
-        <w:t>, el autómata activa la cinta B durante 5 segundos.</w:t>
-      </w:r>
-    </w:p>
-    <w:p>
-      <w:pPr>
-        <w:pStyle w:val="Prrafodelista"/>
+        <w:t>let, el autómata activa la cinta B durante 5 segundos.</w:t>
+      </w:r>
+    </w:p>
+    <w:p>
+      <w:pPr>
+        <w:pStyle w:val="ListParagraph"/>
         <w:numPr>
           <w:ilvl w:val="0"/>
           <w:numId w:val="3"/>
@@ -2323,21 +2106,7 @@
         <w:rPr>
           <w:lang w:val="es-ES_tradnl"/>
         </w:rPr>
-        <w:t xml:space="preserve">Se pide realizar la programación en GRAFCET del controlador del automatismo. Para ello, se debe tener en cuenta que el tiempo que el robot tarda en llevar una caja de la cinta A </w:t>
-      </w:r>
-      <w:proofErr w:type="spellStart"/>
-      <w:r>
-        <w:rPr>
-          <w:lang w:val="es-ES_tradnl"/>
-        </w:rPr>
-        <w:t>a</w:t>
-      </w:r>
-      <w:proofErr w:type="spellEnd"/>
-      <w:r>
-        <w:rPr>
-          <w:lang w:val="es-ES_tradnl"/>
-        </w:rPr>
-        <w:t xml:space="preserve"> la cinta B varía según el tipo de caja y cuantas lleve ya colocadas. El tiempo que tarda en llegar una caja hasta el detector de proximidad depende de la posición de la cinta en la que se colocó la caja por lo que también es variable. </w:t>
+        <w:t xml:space="preserve">Se pide realizar la programación en GRAFCET del controlador del automatismo. Para ello, se debe tener en cuenta que el tiempo que el robot tarda en llevar una caja de la cinta A a la cinta B varía según el tipo de caja y cuantas lleve ya colocadas. El tiempo que tarda en llegar una caja hasta el detector de proximidad depende de la posición de la cinta en la que se colocó la caja por lo que también es variable. </w:t>
       </w:r>
     </w:p>
     <w:p>
@@ -2529,7 +2298,7 @@
                     <pic:cNvPicPr/>
                   </pic:nvPicPr>
                   <pic:blipFill>
-                    <a:blip r:embed="rId21" cstate="print">
+                    <a:blip r:embed="rId18" cstate="print">
                       <a:extLst>
                         <a:ext uri="{28A0092B-C50C-407E-A947-70E740481C1C}">
                           <a14:useLocalDpi xmlns:a14="http://schemas.microsoft.com/office/drawing/2010/main" val="0"/>
@@ -2613,7 +2382,7 @@
     </w:p>
     <w:p>
       <w:pPr>
-        <w:pStyle w:val="Prrafodelista"/>
+        <w:pStyle w:val="ListParagraph"/>
         <w:numPr>
           <w:ilvl w:val="0"/>
           <w:numId w:val="3"/>
@@ -2631,7 +2400,7 @@
     </w:p>
     <w:p>
       <w:pPr>
-        <w:pStyle w:val="Prrafodelista"/>
+        <w:pStyle w:val="ListParagraph"/>
         <w:numPr>
           <w:ilvl w:val="0"/>
           <w:numId w:val="3"/>
@@ -2697,7 +2466,7 @@
     </w:p>
     <w:p>
       <w:pPr>
-        <w:pStyle w:val="Prrafodelista"/>
+        <w:pStyle w:val="ListParagraph"/>
         <w:rPr>
           <w:lang w:val="es-ES_tradnl"/>
         </w:rPr>
@@ -2793,49 +2562,7 @@
         <w:rPr>
           <w:lang w:val="es-ES_tradnl"/>
         </w:rPr>
-        <w:t xml:space="preserve">Se pide diseñar un automatismo que controle la valla de acceso a un </w:t>
-      </w:r>
-      <w:proofErr w:type="gramStart"/>
-      <w:r>
-        <w:rPr>
-          <w:lang w:val="es-ES_tradnl"/>
-        </w:rPr>
-        <w:t>parking</w:t>
-      </w:r>
-      <w:proofErr w:type="gramEnd"/>
-      <w:r>
-        <w:rPr>
-          <w:lang w:val="es-ES_tradnl"/>
-        </w:rPr>
-        <w:t xml:space="preserve"> público. El funcionamiento deseado se describe a continuación. En la entrada del </w:t>
-      </w:r>
-      <w:proofErr w:type="gramStart"/>
-      <w:r>
-        <w:rPr>
-          <w:lang w:val="es-ES_tradnl"/>
-        </w:rPr>
-        <w:t>parking</w:t>
-      </w:r>
-      <w:proofErr w:type="gramEnd"/>
-      <w:r>
-        <w:rPr>
-          <w:lang w:val="es-ES_tradnl"/>
-        </w:rPr>
-        <w:t xml:space="preserve"> se encuentra un monolito de acceso que permite que se abra la valla activando un pulsador P. Con objeto de asegurar que el </w:t>
-      </w:r>
-      <w:proofErr w:type="gramStart"/>
-      <w:r>
-        <w:rPr>
-          <w:lang w:val="es-ES_tradnl"/>
-        </w:rPr>
-        <w:t>parking</w:t>
-      </w:r>
-      <w:proofErr w:type="gramEnd"/>
-      <w:r>
-        <w:rPr>
-          <w:lang w:val="es-ES_tradnl"/>
-        </w:rPr>
-        <w:t xml:space="preserve"> no pueda abrirse por un peatón, una plataforma ubicada cerca del monolito activa un final de carrera FC1 cuando se encuentra un coche sobre ella. De esta forma, la valla se abrirá siempre que P y FC1 se encuentren activos simultáneamente</w:t>
+        <w:t>Se pide diseñar un automatismo que controle la valla de acceso a un parking público. El funcionamiento deseado se describe a continuación. En la entrada del parking se encuentra un monolito de acceso que permite que se abra la valla activando un pulsador P. Con objeto de asegurar que el parking no pueda abrirse por un peatón, una plataforma ubicada cerca del monolito activa un final de carrera FC1 cuando se encuentra un coche sobre ella. De esta forma, la valla se abrirá siempre que P y FC1 se encuentren activos simultáneamente</w:t>
       </w:r>
       <w:r>
         <w:rPr>
@@ -2853,21 +2580,7 @@
         <w:rPr>
           <w:lang w:val="es-ES_tradnl"/>
         </w:rPr>
-        <w:t xml:space="preserve">. Para cerrar la valla el vehículo debe haber atravesado la entrada al </w:t>
-      </w:r>
-      <w:proofErr w:type="gramStart"/>
-      <w:r>
-        <w:rPr>
-          <w:lang w:val="es-ES_tradnl"/>
-        </w:rPr>
-        <w:t>parking</w:t>
-      </w:r>
-      <w:proofErr w:type="gramEnd"/>
-      <w:r>
-        <w:rPr>
-          <w:lang w:val="es-ES_tradnl"/>
-        </w:rPr>
-        <w:t xml:space="preserve"> y activar otro sensor final de carrera FC2 o bien si transcurridos 30 segundos FC2 no se ha activado. Se pide realizar el GRAFCET del automatismo descrito.</w:t>
+        <w:t>. Para cerrar la valla el vehículo debe haber atravesado la entrada al parking y activar otro sensor final de carrera FC2 o bien si transcurridos 30 segundos FC2 no se ha activado. Se pide realizar el GRAFCET del automatismo descrito.</w:t>
       </w:r>
     </w:p>
     <w:p>
@@ -2904,7 +2617,7 @@
                     <pic:cNvPicPr/>
                   </pic:nvPicPr>
                   <pic:blipFill>
-                    <a:blip r:embed="rId22" cstate="print">
+                    <a:blip r:embed="rId19" cstate="print">
                       <a:extLst>
                         <a:ext uri="{28A0092B-C50C-407E-A947-70E740481C1C}">
                           <a14:useLocalDpi xmlns:a14="http://schemas.microsoft.com/office/drawing/2010/main" val="0"/>
@@ -3058,7 +2771,6 @@
           <w:lang w:val="es-ES_tradnl"/>
         </w:rPr>
       </w:pPr>
-      <w:commentRangeStart w:id="9"/>
       <w:r>
         <w:rPr>
           <w:lang w:val="es-ES_tradnl"/>
@@ -3069,40 +2781,7 @@
         <w:rPr>
           <w:lang w:val="es-ES_tradnl"/>
         </w:rPr>
-        <w:t xml:space="preserve"> </w:t>
-      </w:r>
-      <w:commentRangeEnd w:id="9"/>
-      <w:r>
-        <w:rPr>
-          <w:rStyle w:val="Refdecomentario"/>
-        </w:rPr>
-        <w:commentReference w:id="9"/>
-      </w:r>
-      <w:r>
-        <w:rPr>
-          <w:lang w:val="es-ES_tradnl"/>
-        </w:rPr>
-        <w:t>Estando el sistema en reposo</w:t>
-      </w:r>
-      <w:commentRangeStart w:id="10"/>
-      <w:r>
-        <w:rPr>
-          <w:lang w:val="es-ES_tradnl"/>
-        </w:rPr>
-        <w:t xml:space="preserve"> </w:t>
-      </w:r>
-      <w:commentRangeEnd w:id="10"/>
-      <w:r>
-        <w:rPr>
-          <w:rStyle w:val="Refdecomentario"/>
-        </w:rPr>
-        <w:commentReference w:id="10"/>
-      </w:r>
-      <w:r>
-        <w:rPr>
-          <w:lang w:val="es-ES_tradnl"/>
-        </w:rPr>
-        <w:t>si se pulsa A se procederá con la siguiente secuencia: arranca M</w:t>
+        <w:t xml:space="preserve"> Estando el sistema en reposo si se pulsa A se procederá con la siguiente secuencia: arranca M</w:t>
       </w:r>
       <w:r>
         <w:rPr>
@@ -3207,7 +2886,7 @@
                     <pic:cNvPicPr/>
                   </pic:nvPicPr>
                   <pic:blipFill>
-                    <a:blip r:embed="rId23" cstate="print">
+                    <a:blip r:embed="rId20" cstate="print">
                       <a:extLst>
                         <a:ext uri="{28A0092B-C50C-407E-A947-70E740481C1C}">
                           <a14:useLocalDpi xmlns:a14="http://schemas.microsoft.com/office/drawing/2010/main" val="0"/>
@@ -3305,7 +2984,7 @@
     </w:p>
     <w:p>
       <w:pPr>
-        <w:pStyle w:val="Prrafodelista"/>
+        <w:pStyle w:val="ListParagraph"/>
         <w:numPr>
           <w:ilvl w:val="0"/>
           <w:numId w:val="3"/>
@@ -3335,7 +3014,7 @@
     </w:p>
     <w:p>
       <w:pPr>
-        <w:pStyle w:val="Prrafodelista"/>
+        <w:pStyle w:val="ListParagraph"/>
         <w:numPr>
           <w:ilvl w:val="0"/>
           <w:numId w:val="3"/>
@@ -3374,14 +3053,8 @@
         </w:rPr>
         <w:t>.</w:t>
       </w:r>
-      <w:commentRangeStart w:id="11"/>
-      <w:commentRangeEnd w:id="11"/>
-      <w:r>
-        <w:rPr>
-          <w:rStyle w:val="Refdecomentario"/>
-        </w:rPr>
-        <w:commentReference w:id="11"/>
-      </w:r>
+      <w:commentRangeStart w:id="2"/>
+      <w:commentRangeEnd w:id="2"/>
       <w:r>
         <w:rPr>
           <w:lang w:val="es-ES_tradnl"/>
@@ -3412,30 +3085,16 @@
         </w:rPr>
         <w:t>,</w:t>
       </w:r>
-      <w:commentRangeStart w:id="12"/>
-      <w:r>
-        <w:rPr>
-          <w:lang w:val="es-ES_tradnl"/>
-        </w:rPr>
-        <w:t xml:space="preserve"> </w:t>
-      </w:r>
-      <w:commentRangeEnd w:id="12"/>
-      <w:r>
-        <w:rPr>
-          <w:rStyle w:val="Refdecomentario"/>
-        </w:rPr>
-        <w:commentReference w:id="12"/>
-      </w:r>
-      <w:r>
-        <w:rPr>
-          <w:lang w:val="es-ES_tradnl"/>
-        </w:rPr>
-        <w:t xml:space="preserve">pero el automatismo no debe volver a moverse de forma automática. </w:t>
-      </w:r>
-    </w:p>
-    <w:p>
-      <w:pPr>
-        <w:pStyle w:val="Prrafodelista"/>
+      <w:r>
+        <w:rPr>
+          <w:lang w:val="es-ES_tradnl"/>
+        </w:rPr>
+        <w:t xml:space="preserve"> pero el automatismo no debe volver a moverse de forma automática. </w:t>
+      </w:r>
+    </w:p>
+    <w:p>
+      <w:pPr>
+        <w:pStyle w:val="ListParagraph"/>
         <w:numPr>
           <w:ilvl w:val="0"/>
           <w:numId w:val="3"/>
@@ -3465,7 +3124,7 @@
     </w:p>
     <w:p>
       <w:pPr>
-        <w:pStyle w:val="Prrafodelista"/>
+        <w:pStyle w:val="ListParagraph"/>
         <w:numPr>
           <w:ilvl w:val="0"/>
           <w:numId w:val="3"/>
@@ -3560,21 +3219,7 @@
         <w:rPr>
           <w:lang w:val="es-ES_tradnl"/>
         </w:rPr>
-        <w:t>Sea el automatismo de la figura que consiste en una máquina que reúne cajas de 4 en 4 para su posterior apilado. Para ello se emplean tres cilindros A</w:t>
-      </w:r>
-      <w:commentRangeStart w:id="13"/>
-      <w:r>
-        <w:rPr>
-          <w:lang w:val="es-ES_tradnl"/>
-        </w:rPr>
-        <w:t>,</w:t>
-      </w:r>
-      <w:commentRangeEnd w:id="13"/>
-      <w:r>
-        <w:rPr>
-          <w:rStyle w:val="Refdecomentario"/>
-        </w:rPr>
-        <w:commentReference w:id="13"/>
+        <w:t>Sea el automatismo de la figura que consiste en una máquina que reúne cajas de 4 en 4 para su posterior apilado. Para ello se emplean tres cilindros A,</w:t>
       </w:r>
       <w:r>
         <w:rPr>
@@ -3623,7 +3268,7 @@
                     <pic:cNvPicPr/>
                   </pic:nvPicPr>
                   <pic:blipFill>
-                    <a:blip r:embed="rId24" cstate="print">
+                    <a:blip r:embed="rId21" cstate="print">
                       <a:extLst>
                         <a:ext uri="{28A0092B-C50C-407E-A947-70E740481C1C}">
                           <a14:useLocalDpi xmlns:a14="http://schemas.microsoft.com/office/drawing/2010/main" val="0"/>
@@ -3685,7 +3330,7 @@
     </w:p>
     <w:p>
       <w:pPr>
-        <w:pStyle w:val="Prrafodelista"/>
+        <w:pStyle w:val="ListParagraph"/>
         <w:numPr>
           <w:ilvl w:val="0"/>
           <w:numId w:val="3"/>
@@ -3715,7 +3360,7 @@
     </w:p>
     <w:p>
       <w:pPr>
-        <w:pStyle w:val="Prrafodelista"/>
+        <w:pStyle w:val="ListParagraph"/>
         <w:numPr>
           <w:ilvl w:val="0"/>
           <w:numId w:val="3"/>
@@ -3745,7 +3390,7 @@
     </w:p>
     <w:p>
       <w:pPr>
-        <w:pStyle w:val="Prrafodelista"/>
+        <w:pStyle w:val="ListParagraph"/>
         <w:numPr>
           <w:ilvl w:val="0"/>
           <w:numId w:val="3"/>
@@ -3816,7 +3461,6 @@
         </w:rPr>
         <w:t xml:space="preserve"> </w:t>
       </w:r>
-      <w:commentRangeStart w:id="14"/>
     </w:p>
     <w:p>
       <w:pPr>
@@ -3842,17 +3486,10 @@
         </w:rPr>
         <w:t>es el siguiente:</w:t>
       </w:r>
-      <w:commentRangeEnd w:id="14"/>
-      <w:r>
-        <w:rPr>
-          <w:rStyle w:val="Refdecomentario"/>
-        </w:rPr>
-        <w:commentReference w:id="14"/>
-      </w:r>
-    </w:p>
-    <w:p>
-      <w:pPr>
-        <w:pStyle w:val="Prrafodelista"/>
+    </w:p>
+    <w:p>
+      <w:pPr>
+        <w:pStyle w:val="ListParagraph"/>
         <w:numPr>
           <w:ilvl w:val="0"/>
           <w:numId w:val="3"/>
@@ -3882,7 +3519,7 @@
     </w:p>
     <w:p>
       <w:pPr>
-        <w:pStyle w:val="Prrafodelista"/>
+        <w:pStyle w:val="ListParagraph"/>
         <w:numPr>
           <w:ilvl w:val="0"/>
           <w:numId w:val="10"/>
@@ -3906,7 +3543,7 @@
     </w:p>
     <w:p>
       <w:pPr>
-        <w:pStyle w:val="Prrafodelista"/>
+        <w:pStyle w:val="ListParagraph"/>
         <w:numPr>
           <w:ilvl w:val="0"/>
           <w:numId w:val="10"/>
@@ -3919,27 +3556,31 @@
         <w:rPr>
           <w:lang w:val="es-ES_tradnl"/>
         </w:rPr>
-        <w:t>En una nueva detección de caja, el cilindro A la apilará también, lógicamente hasta FC3 (pues el hueco FC4 está ya ocupado y no se podrá empujar más allá gracias al tope que hace el cilindro C al estar extendido). Después nuevamente A</w:t>
-      </w:r>
-      <w:commentRangeStart w:id="15"/>
+        <w:t xml:space="preserve">En una nueva detección de caja, el cilindro A la apilará también, lógicamente hasta FC3 (pues el hueco FC4 está ya ocupado y no se podrá empujar más allá gracias al tope que hace el cilindro C al estar extendido). Después nuevamente A </w:t>
+      </w:r>
+      <w:r>
+        <w:rPr>
+          <w:lang w:val="es-ES_tradnl"/>
+        </w:rPr>
+        <w:t>retrocederá.</w:t>
+      </w:r>
       <w:r>
         <w:rPr>
           <w:lang w:val="es-ES_tradnl"/>
         </w:rPr>
         <w:t xml:space="preserve"> </w:t>
       </w:r>
-      <w:commentRangeEnd w:id="15"/>
-      <w:r>
-        <w:rPr>
-          <w:rStyle w:val="Refdecomentario"/>
-        </w:rPr>
-        <w:commentReference w:id="15"/>
-      </w:r>
-      <w:r>
-        <w:rPr>
-          <w:lang w:val="es-ES_tradnl"/>
-        </w:rPr>
-        <w:t>retrocederá.</w:t>
+      <w:r>
+        <w:rPr>
+          <w:lang w:val="es-ES_tradnl"/>
+        </w:rPr>
+        <w:t>Análogamente</w:t>
+      </w:r>
+      <w:r>
+        <w:rPr>
+          <w:lang w:val="es-ES_tradnl"/>
+        </w:rPr>
+        <w:t>,</w:t>
       </w:r>
       <w:r>
         <w:rPr>
@@ -3947,18 +3588,29 @@
         </w:rPr>
         <w:t xml:space="preserve"> </w:t>
       </w:r>
-      <w:commentRangeStart w:id="16"/>
-      <w:r>
-        <w:rPr>
-          <w:lang w:val="es-ES_tradnl"/>
-        </w:rPr>
-        <w:t>Análogamente</w:t>
-      </w:r>
-      <w:r>
-        <w:rPr>
-          <w:lang w:val="es-ES_tradnl"/>
-        </w:rPr>
-        <w:t>,</w:t>
+      <w:r>
+        <w:rPr>
+          <w:lang w:val="es-ES_tradnl"/>
+        </w:rPr>
+        <w:t>se apilarán otras dos cajas</w:t>
+      </w:r>
+      <w:r>
+        <w:rPr>
+          <w:lang w:val="es-ES_tradnl"/>
+        </w:rPr>
+        <w:t xml:space="preserve"> hasta</w:t>
+      </w:r>
+      <w:r>
+        <w:rPr>
+          <w:lang w:val="es-ES_tradnl"/>
+        </w:rPr>
+        <w:t xml:space="preserve"> FCA2 y FCA1</w:t>
+      </w:r>
+      <w:r>
+        <w:rPr>
+          <w:lang w:val="es-ES_tradnl"/>
+        </w:rPr>
+        <w:t>.</w:t>
       </w:r>
       <w:r>
         <w:rPr>
@@ -3966,47 +3618,10 @@
         </w:rPr>
         <w:t xml:space="preserve"> </w:t>
       </w:r>
-      <w:r>
-        <w:rPr>
-          <w:lang w:val="es-ES_tradnl"/>
-        </w:rPr>
-        <w:t>se apilarán otras dos cajas</w:t>
-      </w:r>
-      <w:r>
-        <w:rPr>
-          <w:lang w:val="es-ES_tradnl"/>
-        </w:rPr>
-        <w:t xml:space="preserve"> hasta</w:t>
-      </w:r>
-      <w:r>
-        <w:rPr>
-          <w:lang w:val="es-ES_tradnl"/>
-        </w:rPr>
-        <w:t xml:space="preserve"> FCA2 y FCA1</w:t>
-      </w:r>
-      <w:commentRangeEnd w:id="16"/>
-      <w:r>
-        <w:rPr>
-          <w:rStyle w:val="Refdecomentario"/>
-        </w:rPr>
-        <w:commentReference w:id="16"/>
-      </w:r>
-      <w:r>
-        <w:rPr>
-          <w:lang w:val="es-ES_tradnl"/>
-        </w:rPr>
-        <w:t>.</w:t>
-      </w:r>
-      <w:r>
-        <w:rPr>
-          <w:lang w:val="es-ES_tradnl"/>
-        </w:rPr>
-        <w:t xml:space="preserve"> </w:t>
-      </w:r>
-    </w:p>
-    <w:p>
-      <w:pPr>
-        <w:pStyle w:val="Prrafodelista"/>
+    </w:p>
+    <w:p>
+      <w:pPr>
+        <w:pStyle w:val="ListParagraph"/>
         <w:numPr>
           <w:ilvl w:val="0"/>
           <w:numId w:val="10"/>
@@ -4045,18 +3660,107 @@
         <w:rPr>
           <w:lang w:val="es-ES_tradnl"/>
         </w:rPr>
-        <w:t xml:space="preserve">Se pide diseñar el diagrama GRAFCET del automatismo, sin tener en cuenta ciclo de </w:t>
-      </w:r>
-      <w:proofErr w:type="spellStart"/>
-      <w:r>
-        <w:rPr>
-          <w:lang w:val="es-ES_tradnl"/>
-        </w:rPr>
-        <w:t>preposicionamiento</w:t>
-      </w:r>
-      <w:proofErr w:type="spellEnd"/>
-      <w:r>
-        <w:rPr>
+        <w:t>Se pide diseñar el diagrama GRAFCET del automatismo, sin tener en cuenta ciclo de preposicionamiento.</w:t>
+      </w:r>
+    </w:p>
+    <w:p>
+      <w:pPr>
+        <w:rPr>
+          <w:lang w:val="es-ES_tradnl"/>
+        </w:rPr>
+      </w:pPr>
+    </w:p>
+    <w:p>
+      <w:pPr>
+        <w:rPr>
+          <w:b/>
+          <w:sz w:val="24"/>
+          <w:lang w:val="es-ES_tradnl"/>
+        </w:rPr>
+      </w:pPr>
+    </w:p>
+    <w:p>
+      <w:pPr>
+        <w:rPr>
+          <w:b/>
+          <w:sz w:val="24"/>
+          <w:lang w:val="es-ES_tradnl"/>
+        </w:rPr>
+      </w:pPr>
+    </w:p>
+    <w:p>
+      <w:pPr>
+        <w:rPr>
+          <w:b/>
+          <w:sz w:val="24"/>
+          <w:lang w:val="es-ES_tradnl"/>
+        </w:rPr>
+      </w:pPr>
+    </w:p>
+    <w:p>
+      <w:pPr>
+        <w:rPr>
+          <w:b/>
+          <w:sz w:val="24"/>
+          <w:lang w:val="es-ES_tradnl"/>
+        </w:rPr>
+      </w:pPr>
+    </w:p>
+    <w:p>
+      <w:pPr>
+        <w:rPr>
+          <w:b/>
+          <w:sz w:val="24"/>
+          <w:lang w:val="es-ES_tradnl"/>
+        </w:rPr>
+      </w:pPr>
+    </w:p>
+    <w:p>
+      <w:pPr>
+        <w:rPr>
+          <w:b/>
+          <w:sz w:val="24"/>
+          <w:lang w:val="es-ES_tradnl"/>
+        </w:rPr>
+      </w:pPr>
+    </w:p>
+    <w:p>
+      <w:pPr>
+        <w:rPr>
+          <w:b/>
+          <w:sz w:val="24"/>
+          <w:lang w:val="es-ES_tradnl"/>
+        </w:rPr>
+      </w:pPr>
+    </w:p>
+    <w:p>
+      <w:pPr>
+        <w:rPr>
+          <w:b/>
+          <w:sz w:val="24"/>
+          <w:lang w:val="es-ES_tradnl"/>
+        </w:rPr>
+      </w:pPr>
+      <w:r>
+        <w:rPr>
+          <w:b/>
+          <w:sz w:val="24"/>
+          <w:lang w:val="es-ES_tradnl"/>
+        </w:rPr>
+        <w:t xml:space="preserve">Ejercicio </w:t>
+      </w:r>
+      <w:r>
+        <w:rPr>
+          <w:b/>
+          <w:sz w:val="24"/>
+          <w:lang w:val="es-ES_tradnl"/>
+        </w:rPr>
+        <w:t>14</w:t>
+      </w:r>
+      <w:r>
+        <w:rPr>
+          <w:b/>
+          <w:sz w:val="24"/>
           <w:lang w:val="es-ES_tradnl"/>
         </w:rPr>
         <w:t>.</w:t>
@@ -4072,109 +3776,6 @@
     <w:p>
       <w:pPr>
         <w:rPr>
-          <w:b/>
-          <w:sz w:val="24"/>
-          <w:lang w:val="es-ES_tradnl"/>
-        </w:rPr>
-      </w:pPr>
-    </w:p>
-    <w:p>
-      <w:pPr>
-        <w:rPr>
-          <w:b/>
-          <w:sz w:val="24"/>
-          <w:lang w:val="es-ES_tradnl"/>
-        </w:rPr>
-      </w:pPr>
-    </w:p>
-    <w:p>
-      <w:pPr>
-        <w:rPr>
-          <w:b/>
-          <w:sz w:val="24"/>
-          <w:lang w:val="es-ES_tradnl"/>
-        </w:rPr>
-      </w:pPr>
-    </w:p>
-    <w:p>
-      <w:pPr>
-        <w:rPr>
-          <w:b/>
-          <w:sz w:val="24"/>
-          <w:lang w:val="es-ES_tradnl"/>
-        </w:rPr>
-      </w:pPr>
-    </w:p>
-    <w:p>
-      <w:pPr>
-        <w:rPr>
-          <w:b/>
-          <w:sz w:val="24"/>
-          <w:lang w:val="es-ES_tradnl"/>
-        </w:rPr>
-      </w:pPr>
-    </w:p>
-    <w:p>
-      <w:pPr>
-        <w:rPr>
-          <w:b/>
-          <w:sz w:val="24"/>
-          <w:lang w:val="es-ES_tradnl"/>
-        </w:rPr>
-      </w:pPr>
-    </w:p>
-    <w:p>
-      <w:pPr>
-        <w:rPr>
-          <w:b/>
-          <w:sz w:val="24"/>
-          <w:lang w:val="es-ES_tradnl"/>
-        </w:rPr>
-      </w:pPr>
-    </w:p>
-    <w:p>
-      <w:pPr>
-        <w:rPr>
-          <w:b/>
-          <w:sz w:val="24"/>
-          <w:lang w:val="es-ES_tradnl"/>
-        </w:rPr>
-      </w:pPr>
-      <w:r>
-        <w:rPr>
-          <w:b/>
-          <w:sz w:val="24"/>
-          <w:lang w:val="es-ES_tradnl"/>
-        </w:rPr>
-        <w:t xml:space="preserve">Ejercicio </w:t>
-      </w:r>
-      <w:r>
-        <w:rPr>
-          <w:b/>
-          <w:sz w:val="24"/>
-          <w:lang w:val="es-ES_tradnl"/>
-        </w:rPr>
-        <w:t>14</w:t>
-      </w:r>
-      <w:r>
-        <w:rPr>
-          <w:b/>
-          <w:sz w:val="24"/>
-          <w:lang w:val="es-ES_tradnl"/>
-        </w:rPr>
-        <w:t>.</w:t>
-      </w:r>
-    </w:p>
-    <w:p>
-      <w:pPr>
-        <w:rPr>
-          <w:lang w:val="es-ES_tradnl"/>
-        </w:rPr>
-      </w:pPr>
-    </w:p>
-    <w:p>
-      <w:pPr>
-        <w:rPr>
           <w:lang w:val="es-ES_tradnl"/>
         </w:rPr>
       </w:pPr>
@@ -4187,7 +3788,7 @@
     </w:p>
     <w:p>
       <w:pPr>
-        <w:pStyle w:val="Prrafodelista"/>
+        <w:pStyle w:val="ListParagraph"/>
         <w:numPr>
           <w:ilvl w:val="0"/>
           <w:numId w:val="3"/>
@@ -4235,7 +3836,7 @@
     </w:p>
     <w:p>
       <w:pPr>
-        <w:pStyle w:val="Prrafodelista"/>
+        <w:pStyle w:val="ListParagraph"/>
         <w:numPr>
           <w:ilvl w:val="0"/>
           <w:numId w:val="3"/>
@@ -4259,7 +3860,7 @@
     </w:p>
     <w:p>
       <w:pPr>
-        <w:pStyle w:val="Prrafodelista"/>
+        <w:pStyle w:val="ListParagraph"/>
         <w:numPr>
           <w:ilvl w:val="1"/>
           <w:numId w:val="3"/>
@@ -4283,7 +3884,7 @@
     </w:p>
     <w:p>
       <w:pPr>
-        <w:pStyle w:val="Prrafodelista"/>
+        <w:pStyle w:val="ListParagraph"/>
         <w:numPr>
           <w:ilvl w:val="1"/>
           <w:numId w:val="3"/>
@@ -4349,7 +3950,7 @@
     </w:p>
     <w:p>
       <w:pPr>
-        <w:pStyle w:val="Prrafodelista"/>
+        <w:pStyle w:val="ListParagraph"/>
         <w:numPr>
           <w:ilvl w:val="1"/>
           <w:numId w:val="3"/>
@@ -4367,7 +3968,7 @@
     </w:p>
     <w:p>
       <w:pPr>
-        <w:pStyle w:val="Prrafodelista"/>
+        <w:pStyle w:val="ListParagraph"/>
         <w:numPr>
           <w:ilvl w:val="1"/>
           <w:numId w:val="3"/>
@@ -4380,21 +3981,7 @@
         <w:rPr>
           <w:lang w:val="es-ES_tradnl"/>
         </w:rPr>
-        <w:t xml:space="preserve">Al desactivar la seta, se debe forzar a que el automatismo pase nuevamente por el ciclo de </w:t>
-      </w:r>
-      <w:proofErr w:type="spellStart"/>
-      <w:r>
-        <w:rPr>
-          <w:lang w:val="es-ES_tradnl"/>
-        </w:rPr>
-        <w:t>preposicionamiento</w:t>
-      </w:r>
-      <w:proofErr w:type="spellEnd"/>
-      <w:r>
-        <w:rPr>
-          <w:lang w:val="es-ES_tradnl"/>
-        </w:rPr>
-        <w:t>.</w:t>
+        <w:t>Al desactivar la seta, se debe forzar a que el automatismo pase nuevamente por el ciclo de preposicionamiento.</w:t>
       </w:r>
     </w:p>
     <w:p>
@@ -4509,7 +4096,7 @@
                     <pic:cNvPicPr/>
                   </pic:nvPicPr>
                   <pic:blipFill>
-                    <a:blip r:embed="rId25" cstate="print">
+                    <a:blip r:embed="rId22" cstate="print">
                       <a:extLst>
                         <a:ext uri="{28A0092B-C50C-407E-A947-70E740481C1C}">
                           <a14:useLocalDpi xmlns:a14="http://schemas.microsoft.com/office/drawing/2010/main" val="0"/>
@@ -4573,25 +4160,11 @@
         </w:rPr>
         <w:t>d</w:t>
       </w:r>
-      <w:commentRangeStart w:id="17"/>
-      <w:r>
-        <w:rPr>
-          <w:lang w:val="es-ES_tradnl"/>
-        </w:rPr>
-        <w:t>el</w:t>
-      </w:r>
-      <w:commentRangeEnd w:id="17"/>
-      <w:r>
-        <w:rPr>
-          <w:rStyle w:val="Refdecomentario"/>
-        </w:rPr>
-        <w:commentReference w:id="17"/>
-      </w:r>
-      <w:r>
-        <w:rPr>
-          <w:lang w:val="es-ES_tradnl"/>
-        </w:rPr>
-        <w:t xml:space="preserve"> sistema </w:t>
+      <w:r>
+        <w:rPr>
+          <w:lang w:val="es-ES_tradnl"/>
+        </w:rPr>
+        <w:t xml:space="preserve">el sistema </w:t>
       </w:r>
       <w:r>
         <w:rPr>
@@ -4971,21 +4544,7 @@
         <w:rPr>
           <w:lang w:val="es-ES_tradnl"/>
         </w:rPr>
-        <w:t xml:space="preserve">electroválvulas 5-2 de forma que el autómata tendrá las señales cil1+ y cil2+ para sacar los cilindros y las señales cil1-, cil2- para meterlos. El cilindro B es de simple efecto con retorno de muelle, la señal </w:t>
-      </w:r>
-      <w:proofErr w:type="spellStart"/>
-      <w:r>
-        <w:rPr>
-          <w:lang w:val="es-ES_tradnl"/>
-        </w:rPr>
-        <w:t>cilB</w:t>
-      </w:r>
-      <w:proofErr w:type="spellEnd"/>
-      <w:r>
-        <w:rPr>
-          <w:lang w:val="es-ES_tradnl"/>
-        </w:rPr>
-        <w:t>+ activa saca el cilindro y su desactivación hace que vuelva.</w:t>
+        <w:t>electroválvulas 5-2 de forma que el autómata tendrá las señales cil1+ y cil2+ para sacar los cilindros y las señales cil1-, cil2- para meterlos. El cilindro B es de simple efecto con retorno de muelle, la señal cilB+ activa saca el cilindro y su desactivación hace que vuelva.</w:t>
       </w:r>
     </w:p>
     <w:p>
@@ -5101,7 +4660,7 @@
                     <pic:cNvPicPr/>
                   </pic:nvPicPr>
                   <pic:blipFill>
-                    <a:blip r:embed="rId26" cstate="print">
+                    <a:blip r:embed="rId23" cstate="print">
                       <a:extLst>
                         <a:ext uri="{28A0092B-C50C-407E-A947-70E740481C1C}">
                           <a14:useLocalDpi xmlns:a14="http://schemas.microsoft.com/office/drawing/2010/main" val="0"/>
@@ -5423,21 +4982,7 @@
         <w:rPr>
           <w:lang w:val="es-ES_tradnl"/>
         </w:rPr>
-        <w:t xml:space="preserve">En situación de emergencia la pulsación de </w:t>
-      </w:r>
-      <w:proofErr w:type="gramStart"/>
-      <w:r>
-        <w:rPr>
-          <w:lang w:val="es-ES_tradnl"/>
-        </w:rPr>
-        <w:t>M,</w:t>
-      </w:r>
-      <w:proofErr w:type="gramEnd"/>
-      <w:r>
-        <w:rPr>
-          <w:lang w:val="es-ES_tradnl"/>
-        </w:rPr>
-        <w:t xml:space="preserve"> no realizará la puesta en marcha hasta que no se haya activado el pulsador de rearme r.</w:t>
+        <w:t>En situación de emergencia la pulsación de M, no realizará la puesta en marcha hasta que no se haya activado el pulsador de rearme r.</w:t>
       </w:r>
     </w:p>
     <w:p>
@@ -5481,21 +5026,7 @@
         <w:rPr>
           <w:lang w:val="es-ES_tradnl"/>
         </w:rPr>
-        <w:t xml:space="preserve"> sino que debe esperar una pulsación de R para realizar el ciclo de </w:t>
-      </w:r>
-      <w:proofErr w:type="spellStart"/>
-      <w:r>
-        <w:rPr>
-          <w:lang w:val="es-ES_tradnl"/>
-        </w:rPr>
-        <w:t>preposicionamiento</w:t>
-      </w:r>
-      <w:proofErr w:type="spellEnd"/>
-      <w:r>
-        <w:rPr>
-          <w:lang w:val="es-ES_tradnl"/>
-        </w:rPr>
-        <w:t>.</w:t>
+        <w:t xml:space="preserve"> sino que debe esperar una pulsación de R para realizar el ciclo de preposicionamiento.</w:t>
       </w:r>
       <w:r>
         <w:rPr>
@@ -5604,7 +5135,7 @@
     </w:p>
     <w:tbl>
       <w:tblPr>
-        <w:tblStyle w:val="Tablaconcuadrcula"/>
+        <w:tblStyle w:val="TableGrid"/>
         <w:tblW w:w="0" w:type="auto"/>
         <w:tblBorders>
           <w:top w:val="none" w:sz="0" w:space="0" w:color="auto"/>
@@ -5651,7 +5182,7 @@
                           </pic:cNvPicPr>
                         </pic:nvPicPr>
                         <pic:blipFill>
-                          <a:blip r:embed="rId27" cstate="print">
+                          <a:blip r:embed="rId24" cstate="print">
                             <a:extLst>
                               <a:ext uri="{28A0092B-C50C-407E-A947-70E740481C1C}">
                                 <a14:useLocalDpi xmlns:a14="http://schemas.microsoft.com/office/drawing/2010/main" val="0"/>
@@ -5731,7 +5262,7 @@
                           </pic:cNvPicPr>
                         </pic:nvPicPr>
                         <pic:blipFill>
-                          <a:blip r:embed="rId28" cstate="print">
+                          <a:blip r:embed="rId25" cstate="print">
                             <a:extLst>
                               <a:ext uri="{28A0092B-C50C-407E-A947-70E740481C1C}">
                                 <a14:useLocalDpi xmlns:a14="http://schemas.microsoft.com/office/drawing/2010/main" val="0"/>
@@ -5965,7 +5496,7 @@
                     </pic:cNvPicPr>
                   </pic:nvPicPr>
                   <pic:blipFill>
-                    <a:blip r:embed="rId29" cstate="print">
+                    <a:blip r:embed="rId26" cstate="print">
                       <a:extLst>
                         <a:ext uri="{28A0092B-C50C-407E-A947-70E740481C1C}">
                           <a14:useLocalDpi xmlns:a14="http://schemas.microsoft.com/office/drawing/2010/main" val="0"/>
@@ -6136,21 +5667,7 @@
         <w:rPr>
           <w:lang w:val="es-ES_tradnl"/>
         </w:rPr>
-        <w:t xml:space="preserve"> El modo solo afecta al funcionamiento normal de la máquina y no al ciclo de </w:t>
-      </w:r>
-      <w:proofErr w:type="spellStart"/>
-      <w:r>
-        <w:rPr>
-          <w:lang w:val="es-ES_tradnl"/>
-        </w:rPr>
-        <w:t>preposicionamiento</w:t>
-      </w:r>
-      <w:proofErr w:type="spellEnd"/>
-      <w:r>
-        <w:rPr>
-          <w:lang w:val="es-ES_tradnl"/>
-        </w:rPr>
-        <w:t>.</w:t>
+        <w:t xml:space="preserve"> El modo solo afecta al funcionamiento normal de la máquina y no al ciclo de preposicionamiento.</w:t>
       </w:r>
     </w:p>
     <w:p>
@@ -6257,7 +5774,7 @@
                     <pic:cNvPicPr/>
                   </pic:nvPicPr>
                   <pic:blipFill>
-                    <a:blip r:embed="rId30" cstate="print">
+                    <a:blip r:embed="rId27" cstate="print">
                       <a:extLst>
                         <a:ext uri="{28A0092B-C50C-407E-A947-70E740481C1C}">
                           <a14:useLocalDpi xmlns:a14="http://schemas.microsoft.com/office/drawing/2010/main" val="0"/>
@@ -6339,7 +5856,7 @@
                     <pic:cNvPicPr/>
                   </pic:nvPicPr>
                   <pic:blipFill>
-                    <a:blip r:embed="rId31" cstate="print">
+                    <a:blip r:embed="rId28" cstate="print">
                       <a:extLst>
                         <a:ext uri="{28A0092B-C50C-407E-A947-70E740481C1C}">
                           <a14:useLocalDpi xmlns:a14="http://schemas.microsoft.com/office/drawing/2010/main" val="0"/>
@@ -6422,7 +5939,7 @@
                     <pic:cNvPicPr/>
                   </pic:nvPicPr>
                   <pic:blipFill>
-                    <a:blip r:embed="rId32" cstate="print">
+                    <a:blip r:embed="rId29" cstate="print">
                       <a:extLst>
                         <a:ext uri="{28A0092B-C50C-407E-A947-70E740481C1C}">
                           <a14:useLocalDpi xmlns:a14="http://schemas.microsoft.com/office/drawing/2010/main" val="0"/>
@@ -6555,21 +6072,7 @@
         <w:rPr>
           <w:lang w:val="es-ES_tradnl"/>
         </w:rPr>
-        <w:t xml:space="preserve">Sea el automatismo de la figura que consiste en dos discos giratorios. El disco 1 puede girar en sentido horario mediante la activación de la señal M1+ y en sentido antihorario mediante la activación de la señal M1- (Si ninguna se de las dos señales está activada el disco 1 no girará en ningún sentido, si ambas señales están activadas el disco tampoco girará). Por otro lado, se cuenta con un sensor S1 que detecta la posición de paso por cero del disco 1 y un indicar lumínico Q1. Todo lo </w:t>
-      </w:r>
-      <w:proofErr w:type="gramStart"/>
-      <w:r>
-        <w:rPr>
-          <w:lang w:val="es-ES_tradnl"/>
-        </w:rPr>
-        <w:t>anteriormente</w:t>
-      </w:r>
-      <w:proofErr w:type="gramEnd"/>
-      <w:r>
-        <w:rPr>
-          <w:lang w:val="es-ES_tradnl"/>
-        </w:rPr>
-        <w:t xml:space="preserve"> expuesto es igualmente válido de manera análoga para el disco 2 (ver figura).</w:t>
+        <w:t>Sea el automatismo de la figura que consiste en dos discos giratorios. El disco 1 puede girar en sentido horario mediante la activación de la señal M1+ y en sentido antihorario mediante la activación de la señal M1- (Si ninguna se de las dos señales está activada el disco 1 no girará en ningún sentido, si ambas señales están activadas el disco tampoco girará). Por otro lado, se cuenta con un sensor S1 que detecta la posición de paso por cero del disco 1 y un indicar lumínico Q1. Todo lo anteriormente expuesto es igualmente válido de manera análoga para el disco 2 (ver figura).</w:t>
       </w:r>
     </w:p>
     <w:p>
@@ -6603,7 +6106,7 @@
                     <pic:cNvPicPr/>
                   </pic:nvPicPr>
                   <pic:blipFill>
-                    <a:blip r:embed="rId33" cstate="print">
+                    <a:blip r:embed="rId30" cstate="print">
                       <a:extLst>
                         <a:ext uri="{28A0092B-C50C-407E-A947-70E740481C1C}">
                           <a14:useLocalDpi xmlns:a14="http://schemas.microsoft.com/office/drawing/2010/main" val="0"/>
@@ -6674,7 +6177,7 @@
                     <pic:cNvPicPr/>
                   </pic:nvPicPr>
                   <pic:blipFill>
-                    <a:blip r:embed="rId34" cstate="print">
+                    <a:blip r:embed="rId31" cstate="print">
                       <a:extLst>
                         <a:ext uri="{28A0092B-C50C-407E-A947-70E740481C1C}">
                           <a14:useLocalDpi xmlns:a14="http://schemas.microsoft.com/office/drawing/2010/main" val="0"/>
@@ -6757,21 +6260,7 @@
         <w:rPr>
           <w:lang w:val="es-ES_tradnl"/>
         </w:rPr>
-        <w:t xml:space="preserve">Una vez </w:t>
-      </w:r>
-      <w:proofErr w:type="spellStart"/>
-      <w:r>
-        <w:rPr>
-          <w:lang w:val="es-ES_tradnl"/>
-        </w:rPr>
-        <w:t>preposicionados</w:t>
-      </w:r>
-      <w:proofErr w:type="spellEnd"/>
-      <w:r>
-        <w:rPr>
-          <w:lang w:val="es-ES_tradnl"/>
-        </w:rPr>
-        <w:t xml:space="preserve"> los discos, siempre que el selector M se encuentre activado los discos girarán. </w:t>
+        <w:t xml:space="preserve">Una vez preposicionados los discos, siempre que el selector M se encuentre activado los discos girarán. </w:t>
       </w:r>
       <w:r>
         <w:rPr>
@@ -6834,558 +6323,6 @@
     </w:sectPr>
   </w:body>
 </w:document>
-</file>
-
-<file path=word/comments.xml><?xml version="1.0" encoding="utf-8"?>
-<w:comments xmlns:wpc="http://schemas.microsoft.com/office/word/2010/wordprocessingCanvas" xmlns:cx="http://schemas.microsoft.com/office/drawing/2014/chartex" xmlns:cx1="http://schemas.microsoft.com/office/drawing/2015/9/8/chartex" xmlns:cx2="http://schemas.microsoft.com/office/drawing/2015/10/21/chartex" xmlns:cx3="http://schemas.microsoft.com/office/drawing/2016/5/9/chartex" xmlns:cx4="http://schemas.microsoft.com/office/drawing/2016/5/10/chartex" xmlns:cx5="http://schemas.microsoft.com/office/drawing/2016/5/11/chartex" xmlns:cx6="http://schemas.microsoft.com/office/drawing/2016/5/12/chartex" xmlns:cx7="http://schemas.microsoft.com/office/drawing/2016/5/13/chartex" xmlns:cx8="http://schemas.microsoft.com/office/drawing/2016/5/14/chartex" xmlns:mc="http://schemas.openxmlformats.org/markup-compatibility/2006" xmlns:aink="http://schemas.microsoft.com/office/drawing/2016/ink" xmlns:am3d="http://schemas.microsoft.com/office/drawing/2017/model3d" xmlns:o="urn:schemas-microsoft-com:office:office" xmlns:r="http://schemas.openxmlformats.org/officeDocument/2006/relationships" xmlns:m="http://schemas.openxmlformats.org/officeDocument/2006/math" xmlns:v="urn:schemas-microsoft-com:vml" xmlns:wp14="http://schemas.microsoft.com/office/word/2010/wordprocessingDrawing" xmlns:wp="http://schemas.openxmlformats.org/drawingml/2006/wordprocessingDrawing" xmlns:w10="urn:schemas-microsoft-com:office:word" xmlns:w="http://schemas.openxmlformats.org/wordprocessingml/2006/main" xmlns:w14="http://schemas.microsoft.com/office/word/2010/wordml" xmlns:w15="http://schemas.microsoft.com/office/word/2012/wordml" xmlns:w16cex="http://schemas.microsoft.com/office/word/2018/wordml/cex" xmlns:w16cid="http://schemas.microsoft.com/office/word/2016/wordml/cid" xmlns:w16="http://schemas.microsoft.com/office/word/2018/wordml" xmlns:w16se="http://schemas.microsoft.com/office/word/2015/wordml/symex" xmlns:wpg="http://schemas.microsoft.com/office/word/2010/wordprocessingGroup" xmlns:wpi="http://schemas.microsoft.com/office/word/2010/wordprocessingInk" xmlns:wne="http://schemas.microsoft.com/office/word/2006/wordml" xmlns:wps="http://schemas.microsoft.com/office/word/2010/wordprocessingShape" mc:Ignorable="w14 w15 w16se w16cid w16 w16cex wp14">
-  <w:comment w:id="0" w:author="David Rodriguez Rosa" w:date="2019-03-15T11:44:00Z" w:initials="DRR">
-    <w:p>
-      <w:pPr>
-        <w:pStyle w:val="Textocomentario"/>
-        <w:rPr>
-          <w:lang w:val="es-ES"/>
-        </w:rPr>
-      </w:pPr>
-      <w:r>
-        <w:rPr>
-          <w:rStyle w:val="Refdecomentario"/>
-        </w:rPr>
-        <w:annotationRef/>
-      </w:r>
-      <w:r>
-        <w:rPr>
-          <w:rStyle w:val="Refdecomentario"/>
-          <w:lang w:val="es-ES"/>
-        </w:rPr>
-        <w:t>el</w:t>
-      </w:r>
-    </w:p>
-  </w:comment>
-  <w:comment w:id="1" w:author="David Rodriguez Rosa" w:date="2019-03-15T11:45:00Z" w:initials="DRR">
-    <w:p>
-      <w:pPr>
-        <w:pStyle w:val="Textocomentario"/>
-        <w:rPr>
-          <w:lang w:val="es-ES"/>
-        </w:rPr>
-      </w:pPr>
-      <w:r>
-        <w:rPr>
-          <w:rStyle w:val="Refdecomentario"/>
-        </w:rPr>
-        <w:annotationRef/>
-      </w:r>
-      <w:r>
-        <w:rPr>
-          <w:lang w:val="es-ES"/>
-        </w:rPr>
-        <w:t>prepara la premezcla de los p</w:t>
-      </w:r>
-      <w:r>
-        <w:rPr>
-          <w:lang w:val="es-ES"/>
-        </w:rPr>
-        <w:t>roductos A y B</w:t>
-      </w:r>
-    </w:p>
-  </w:comment>
-  <w:comment w:id="2" w:author="David Rodriguez Rosa" w:date="2019-03-15T11:46:00Z" w:initials="DRR">
-    <w:p>
-      <w:pPr>
-        <w:pStyle w:val="Textocomentario"/>
-        <w:rPr>
-          <w:lang w:val="es-ES"/>
-        </w:rPr>
-      </w:pPr>
-      <w:r>
-        <w:rPr>
-          <w:rStyle w:val="Refdecomentario"/>
-        </w:rPr>
-        <w:annotationRef/>
-      </w:r>
-      <w:r>
-        <w:rPr>
-          <w:lang w:val="es-ES"/>
-        </w:rPr>
-        <w:t>y</w:t>
-      </w:r>
-    </w:p>
-  </w:comment>
-  <w:comment w:id="3" w:author="David Rodriguez Rosa" w:date="2019-03-15T11:47:00Z" w:initials="DRR">
-    <w:p>
-      <w:pPr>
-        <w:pStyle w:val="Textocomentario"/>
-        <w:rPr>
-          <w:lang w:val="es-ES"/>
-        </w:rPr>
-      </w:pPr>
-      <w:r>
-        <w:rPr>
-          <w:rStyle w:val="Refdecomentario"/>
-        </w:rPr>
-        <w:annotationRef/>
-      </w:r>
-      <w:r>
-        <w:rPr>
-          <w:lang w:val="es-ES"/>
-        </w:rPr>
-        <w:t>,</w:t>
-      </w:r>
-    </w:p>
-  </w:comment>
-  <w:comment w:id="4" w:author="David Rodriguez Rosa" w:date="2019-03-15T11:52:00Z" w:initials="DRR">
-    <w:p>
-      <w:pPr>
-        <w:pStyle w:val="Textocomentario"/>
-        <w:rPr>
-          <w:lang w:val="es-ES"/>
-        </w:rPr>
-      </w:pPr>
-      <w:r>
-        <w:rPr>
-          <w:rStyle w:val="Refdecomentario"/>
-        </w:rPr>
-        <w:annotationRef/>
-      </w:r>
-      <w:r>
-        <w:rPr>
-          <w:lang w:val="es-ES"/>
-        </w:rPr>
-        <w:t>Hay en partes del texto q</w:t>
-      </w:r>
-      <w:r>
-        <w:rPr>
-          <w:lang w:val="es-ES"/>
-        </w:rPr>
-        <w:t xml:space="preserve">ue hay </w:t>
-      </w:r>
-      <w:r>
-        <w:rPr>
-          <w:lang w:val="es-ES"/>
-        </w:rPr>
-        <w:t>un salto simple y otro doble</w:t>
-      </w:r>
-    </w:p>
-  </w:comment>
-  <w:comment w:id="5" w:author="David Rodriguez Rosa" w:date="2019-03-15T11:53:00Z" w:initials="DRR">
-    <w:p>
-      <w:pPr>
-        <w:pStyle w:val="Textocomentario"/>
-        <w:rPr>
-          <w:lang w:val="es-ES"/>
-        </w:rPr>
-      </w:pPr>
-      <w:r>
-        <w:rPr>
-          <w:rStyle w:val="Refdecomentario"/>
-        </w:rPr>
-        <w:annotationRef/>
-      </w:r>
-      <w:r>
-        <w:rPr>
-          <w:lang w:val="es-ES"/>
-        </w:rPr>
-        <w:t>Creo que esto va entre c</w:t>
-      </w:r>
-      <w:r>
-        <w:rPr>
-          <w:lang w:val="es-ES"/>
-        </w:rPr>
-        <w:t>omas. Lo he mirado y estoy seguro al 95%.</w:t>
-      </w:r>
-    </w:p>
-  </w:comment>
-  <w:comment w:id="6" w:author="David Rodriguez Rosa" w:date="2019-03-15T11:59:00Z" w:initials="DRR">
-    <w:p>
-      <w:pPr>
-        <w:pStyle w:val="Textocomentario"/>
-        <w:rPr>
-          <w:lang w:val="es-ES"/>
-        </w:rPr>
-      </w:pPr>
-      <w:r>
-        <w:rPr>
-          <w:rStyle w:val="Refdecomentario"/>
-        </w:rPr>
-        <w:annotationRef/>
-      </w:r>
-      <w:r>
-        <w:rPr>
-          <w:rStyle w:val="Refdecomentario"/>
-          <w:lang w:val="es-ES"/>
-        </w:rPr>
-        <w:t>palé o pallet</w:t>
-      </w:r>
-    </w:p>
-  </w:comment>
-  <w:comment w:id="7" w:author="David Rodriguez Rosa" w:date="2019-03-15T12:00:00Z" w:initials="DRR">
-    <w:p>
-      <w:pPr>
-        <w:pStyle w:val="Textocomentario"/>
-        <w:rPr>
-          <w:lang w:val="es-ES"/>
-        </w:rPr>
-      </w:pPr>
-      <w:r>
-        <w:rPr>
-          <w:rStyle w:val="Refdecomentario"/>
-        </w:rPr>
-        <w:annotationRef/>
-      </w:r>
-      <w:r>
-        <w:rPr>
-          <w:lang w:val="es-ES"/>
-        </w:rPr>
-        <w:t>lo mismo</w:t>
-      </w:r>
-    </w:p>
-  </w:comment>
-  <w:comment w:id="8" w:author="David Rodriguez Rosa" w:date="2019-03-15T12:00:00Z" w:initials="DRR">
-    <w:p>
-      <w:pPr>
-        <w:pStyle w:val="Textocomentario"/>
-        <w:rPr>
-          <w:lang w:val="es-ES"/>
-        </w:rPr>
-      </w:pPr>
-      <w:r>
-        <w:rPr>
-          <w:rStyle w:val="Refdecomentario"/>
-        </w:rPr>
-        <w:annotationRef/>
-      </w:r>
-      <w:r>
-        <w:rPr>
-          <w:lang w:val="es-ES"/>
-        </w:rPr>
-        <w:t>lo mismo</w:t>
-      </w:r>
-    </w:p>
-  </w:comment>
-  <w:comment w:id="9" w:author="David Rodriguez Rosa" w:date="2019-03-15T12:57:00Z" w:initials="DRR">
-    <w:p>
-      <w:pPr>
-        <w:pStyle w:val="Textocomentario"/>
-        <w:rPr>
-          <w:lang w:val="es-ES"/>
-        </w:rPr>
-      </w:pPr>
-      <w:r>
-        <w:rPr>
-          <w:rStyle w:val="Refdecomentario"/>
-        </w:rPr>
-        <w:annotationRef/>
-      </w:r>
-      <w:r>
-        <w:rPr>
-          <w:lang w:val="es-ES"/>
-        </w:rPr>
-        <w:t xml:space="preserve">punto y </w:t>
-      </w:r>
-      <w:r>
-        <w:rPr>
-          <w:lang w:val="es-ES_tradnl"/>
-        </w:rPr>
-        <w:t>aparte</w:t>
-      </w:r>
-      <w:r>
-        <w:rPr>
-          <w:lang w:val="es-ES"/>
-        </w:rPr>
-        <w:t>.</w:t>
-      </w:r>
-    </w:p>
-    <w:p>
-      <w:pPr>
-        <w:pStyle w:val="Textocomentario"/>
-        <w:rPr>
-          <w:lang w:val="es-ES"/>
-        </w:rPr>
-      </w:pPr>
-    </w:p>
-    <w:p>
-      <w:pPr>
-        <w:pStyle w:val="Textocomentario"/>
-        <w:rPr>
-          <w:lang w:val="es-ES"/>
-        </w:rPr>
-      </w:pPr>
-      <w:r>
-        <w:rPr>
-          <w:lang w:val="es-ES"/>
-        </w:rPr>
-        <w:t xml:space="preserve">El funcionamiento del </w:t>
-      </w:r>
-      <w:r>
-        <w:rPr>
-          <w:lang w:val="es-ES"/>
-        </w:rPr>
-        <w:t>automatismo</w:t>
-      </w:r>
-      <w:r>
-        <w:rPr>
-          <w:lang w:val="es-ES"/>
-        </w:rPr>
-        <w:t xml:space="preserve"> s</w:t>
-      </w:r>
-      <w:r>
-        <w:rPr>
-          <w:lang w:val="es-ES"/>
-        </w:rPr>
-        <w:t>erá el siguiente</w:t>
-      </w:r>
-      <w:r>
-        <w:rPr>
-          <w:lang w:val="es-ES"/>
-        </w:rPr>
-        <w:t>.</w:t>
-      </w:r>
-    </w:p>
-  </w:comment>
-  <w:comment w:id="10" w:author="David Rodriguez Rosa" w:date="2019-03-15T12:58:00Z" w:initials="DRR">
-    <w:p>
-      <w:pPr>
-        <w:pStyle w:val="Textocomentario"/>
-        <w:rPr>
-          <w:lang w:val="es-ES"/>
-        </w:rPr>
-      </w:pPr>
-      <w:r>
-        <w:rPr>
-          <w:rStyle w:val="Refdecomentario"/>
-        </w:rPr>
-        <w:annotationRef/>
-      </w:r>
-      <w:r>
-        <w:rPr>
-          <w:lang w:val="es-ES"/>
-        </w:rPr>
-        <w:t>,</w:t>
-      </w:r>
-    </w:p>
-  </w:comment>
-  <w:comment w:id="11" w:author="David Rodriguez Rosa" w:date="2019-03-15T13:01:00Z" w:initials="DRR">
-    <w:p>
-      <w:pPr>
-        <w:pStyle w:val="Textocomentario"/>
-        <w:rPr>
-          <w:lang w:val="es-ES"/>
-        </w:rPr>
-      </w:pPr>
-      <w:r>
-        <w:rPr>
-          <w:rStyle w:val="Refdecomentario"/>
-        </w:rPr>
-        <w:annotationRef/>
-      </w:r>
-      <w:r>
-        <w:rPr>
-          <w:lang w:val="es-ES"/>
-        </w:rPr>
-        <w:t>.</w:t>
-      </w:r>
-    </w:p>
-  </w:comment>
-  <w:comment w:id="12" w:author="David Rodriguez Rosa" w:date="2019-03-15T13:01:00Z" w:initials="DRR">
-    <w:p>
-      <w:pPr>
-        <w:pStyle w:val="Textocomentario"/>
-        <w:rPr>
-          <w:lang w:val="es-ES"/>
-        </w:rPr>
-      </w:pPr>
-      <w:r>
-        <w:rPr>
-          <w:rStyle w:val="Refdecomentario"/>
-        </w:rPr>
-        <w:annotationRef/>
-      </w:r>
-      <w:r>
-        <w:rPr>
-          <w:lang w:val="es-ES"/>
-        </w:rPr>
-        <w:t>,</w:t>
-      </w:r>
-    </w:p>
-  </w:comment>
-  <w:comment w:id="13" w:author="David Rodriguez Rosa" w:date="2019-03-15T13:02:00Z" w:initials="DRR">
-    <w:p>
-      <w:pPr>
-        <w:pStyle w:val="Textocomentario"/>
-        <w:rPr>
-          <w:lang w:val="es-ES"/>
-        </w:rPr>
-      </w:pPr>
-      <w:r>
-        <w:rPr>
-          <w:rStyle w:val="Refdecomentario"/>
-        </w:rPr>
-        <w:annotationRef/>
-      </w:r>
-      <w:r>
-        <w:rPr>
-          <w:lang w:val="es-ES"/>
-        </w:rPr>
-        <w:t>Falta un espacio</w:t>
-      </w:r>
-    </w:p>
-  </w:comment>
-  <w:comment w:id="14" w:author="David Rodriguez Rosa" w:date="2019-03-15T13:17:00Z" w:initials="DRR">
-    <w:p>
-      <w:pPr>
-        <w:pStyle w:val="Textocomentario"/>
-        <w:rPr>
-          <w:lang w:val="es-ES"/>
-        </w:rPr>
-      </w:pPr>
-      <w:r>
-        <w:rPr>
-          <w:rStyle w:val="Refdecomentario"/>
-        </w:rPr>
-        <w:annotationRef/>
-      </w:r>
-      <w:r>
-        <w:rPr>
-          <w:lang w:val="es-ES"/>
-        </w:rPr>
-        <w:t>Punto y a parte</w:t>
-      </w:r>
-    </w:p>
-    <w:p>
-      <w:pPr>
-        <w:pStyle w:val="Textocomentario"/>
-        <w:rPr>
-          <w:lang w:val="es-ES"/>
-        </w:rPr>
-      </w:pPr>
-    </w:p>
-    <w:p>
-      <w:pPr>
-        <w:pStyle w:val="Textocomentario"/>
-        <w:rPr>
-          <w:lang w:val="es-ES"/>
-        </w:rPr>
-      </w:pPr>
-      <w:r>
-        <w:rPr>
-          <w:lang w:val="es-ES"/>
-        </w:rPr>
-        <w:t>El automatismo deberá tener el siguiente comportamiento:</w:t>
-      </w:r>
-    </w:p>
-    <w:p>
-      <w:pPr>
-        <w:pStyle w:val="Textocomentario"/>
-        <w:rPr>
-          <w:lang w:val="es-ES"/>
-        </w:rPr>
-      </w:pPr>
-    </w:p>
-    <w:p>
-      <w:pPr>
-        <w:pStyle w:val="Textocomentario"/>
-        <w:rPr>
-          <w:lang w:val="es-ES"/>
-        </w:rPr>
-      </w:pPr>
-      <w:r>
-        <w:rPr>
-          <w:lang w:val="es-ES"/>
-        </w:rPr>
-        <w:t>Y luego listado</w:t>
-      </w:r>
-    </w:p>
-  </w:comment>
-  <w:comment w:id="15" w:author="David Rodriguez Rosa" w:date="2019-03-15T13:20:00Z" w:initials="DRR">
-    <w:p>
-      <w:pPr>
-        <w:pStyle w:val="Textocomentario"/>
-        <w:rPr>
-          <w:lang w:val="es-ES"/>
-        </w:rPr>
-      </w:pPr>
-      <w:r>
-        <w:rPr>
-          <w:rStyle w:val="Refdecomentario"/>
-        </w:rPr>
-        <w:annotationRef/>
-      </w:r>
-      <w:r>
-        <w:rPr>
-          <w:lang w:val="es-ES"/>
-        </w:rPr>
-        <w:t>quitar</w:t>
-      </w:r>
-    </w:p>
-  </w:comment>
-  <w:comment w:id="16" w:author="David Rodriguez Rosa" w:date="2019-03-15T13:21:00Z" w:initials="DRR">
-    <w:p>
-      <w:pPr>
-        <w:pStyle w:val="Textocomentario"/>
-        <w:rPr>
-          <w:lang w:val="es-ES"/>
-        </w:rPr>
-      </w:pPr>
-      <w:r>
-        <w:rPr>
-          <w:rStyle w:val="Refdecomentario"/>
-        </w:rPr>
-        <w:annotationRef/>
-      </w:r>
-      <w:r>
-        <w:rPr>
-          <w:lang w:val="es-ES"/>
-        </w:rPr>
-        <w:t>Esta frase no termina de convencerme</w:t>
-      </w:r>
-    </w:p>
-  </w:comment>
-  <w:comment w:id="17" w:author="David Rodriguez Rosa" w:date="2019-03-15T13:23:00Z" w:initials="DRR">
-    <w:p>
-      <w:pPr>
-        <w:pStyle w:val="Textocomentario"/>
-        <w:rPr>
-          <w:lang w:val="es-ES"/>
-        </w:rPr>
-      </w:pPr>
-      <w:r>
-        <w:rPr>
-          <w:rStyle w:val="Refdecomentario"/>
-        </w:rPr>
-        <w:annotationRef/>
-      </w:r>
-      <w:r>
-        <w:rPr>
-          <w:lang w:val="es-ES"/>
-        </w:rPr>
-        <w:t>del?</w:t>
-      </w:r>
-    </w:p>
-  </w:comment>
-</w:comments>
-</file>
-
-<file path=word/commentsExtended.xml><?xml version="1.0" encoding="utf-8"?>
-<w15:commentsEx xmlns:wpc="http://schemas.microsoft.com/office/word/2010/wordprocessingCanvas" xmlns:cx="http://schemas.microsoft.com/office/drawing/2014/chartex" xmlns:cx1="http://schemas.microsoft.com/office/drawing/2015/9/8/chartex" xmlns:cx2="http://schemas.microsoft.com/office/drawing/2015/10/21/chartex" xmlns:cx3="http://schemas.microsoft.com/office/drawing/2016/5/9/chartex" xmlns:cx4="http://schemas.microsoft.com/office/drawing/2016/5/10/chartex" xmlns:cx5="http://schemas.microsoft.com/office/drawing/2016/5/11/chartex" xmlns:cx6="http://schemas.microsoft.com/office/drawing/2016/5/12/chartex" xmlns:cx7="http://schemas.microsoft.com/office/drawing/2016/5/13/chartex" xmlns:cx8="http://schemas.microsoft.com/office/drawing/2016/5/14/chartex" xmlns:mc="http://schemas.openxmlformats.org/markup-compatibility/2006" xmlns:aink="http://schemas.microsoft.com/office/drawing/2016/ink" xmlns:am3d="http://schemas.microsoft.com/office/drawing/2017/model3d" xmlns:o="urn:schemas-microsoft-com:office:office" xmlns:r="http://schemas.openxmlformats.org/officeDocument/2006/relationships" xmlns:m="http://schemas.openxmlformats.org/officeDocument/2006/math" xmlns:v="urn:schemas-microsoft-com:vml" xmlns:wp14="http://schemas.microsoft.com/office/word/2010/wordprocessingDrawing" xmlns:wp="http://schemas.openxmlformats.org/drawingml/2006/wordprocessingDrawing" xmlns:w10="urn:schemas-microsoft-com:office:word" xmlns:w="http://schemas.openxmlformats.org/wordprocessingml/2006/main" xmlns:w14="http://schemas.microsoft.com/office/word/2010/wordml" xmlns:w15="http://schemas.microsoft.com/office/word/2012/wordml" xmlns:w16cex="http://schemas.microsoft.com/office/word/2018/wordml/cex" xmlns:w16cid="http://schemas.microsoft.com/office/word/2016/wordml/cid" xmlns:w16="http://schemas.microsoft.com/office/word/2018/wordml" xmlns:w16se="http://schemas.microsoft.com/office/word/2015/wordml/symex" xmlns:wpg="http://schemas.microsoft.com/office/word/2010/wordprocessingGroup" xmlns:wpi="http://schemas.microsoft.com/office/word/2010/wordprocessingInk" xmlns:wne="http://schemas.microsoft.com/office/word/2006/wordml" xmlns:wps="http://schemas.microsoft.com/office/word/2010/wordprocessingShape" mc:Ignorable="w14 w15 w16se w16cid w16 w16cex wp14">
-  <w15:commentEx w15:paraId="735C9F9B" w15:done="1"/>
-  <w15:commentEx w15:paraId="4363F98A" w15:done="1"/>
-  <w15:commentEx w15:paraId="6D690343" w15:done="1"/>
-  <w15:commentEx w15:paraId="70AF2343" w15:done="0"/>
-  <w15:commentEx w15:paraId="2DC963A2" w15:done="0"/>
-  <w15:commentEx w15:paraId="75581879" w15:done="0"/>
-  <w15:commentEx w15:paraId="29201F55" w15:done="0"/>
-  <w15:commentEx w15:paraId="505EC410" w15:done="0"/>
-  <w15:commentEx w15:paraId="5E947EE4" w15:done="0"/>
-  <w15:commentEx w15:paraId="2D60E2B6" w15:done="0"/>
-  <w15:commentEx w15:paraId="078E4478" w15:done="0"/>
-  <w15:commentEx w15:paraId="420C968F" w15:done="0"/>
-  <w15:commentEx w15:paraId="3B7989A3" w15:done="0"/>
-  <w15:commentEx w15:paraId="1D334478" w15:done="1"/>
-  <w15:commentEx w15:paraId="5C83B6C1" w15:done="1"/>
-  <w15:commentEx w15:paraId="5B91D604" w15:done="1"/>
-  <w15:commentEx w15:paraId="11F4EA43" w15:done="1"/>
-  <w15:commentEx w15:paraId="6A8D0EEE" w15:done="1"/>
-</w15:commentsEx>
 </file>
 
 <file path=word/commentsIds.xml><?xml version="1.0" encoding="utf-8"?>
@@ -7412,7 +6349,7 @@
 </file>
 
 <file path=word/endnotes.xml><?xml version="1.0" encoding="utf-8"?>
-<w:endnotes xmlns:wpc="http://schemas.microsoft.com/office/word/2010/wordprocessingCanvas" xmlns:cx="http://schemas.microsoft.com/office/drawing/2014/chartex" xmlns:cx1="http://schemas.microsoft.com/office/drawing/2015/9/8/chartex" xmlns:cx2="http://schemas.microsoft.com/office/drawing/2015/10/21/chartex" xmlns:cx3="http://schemas.microsoft.com/office/drawing/2016/5/9/chartex" xmlns:cx4="http://schemas.microsoft.com/office/drawing/2016/5/10/chartex" xmlns:cx5="http://schemas.microsoft.com/office/drawing/2016/5/11/chartex" xmlns:cx6="http://schemas.microsoft.com/office/drawing/2016/5/12/chartex" xmlns:cx7="http://schemas.microsoft.com/office/drawing/2016/5/13/chartex" xmlns:cx8="http://schemas.microsoft.com/office/drawing/2016/5/14/chartex" xmlns:mc="http://schemas.openxmlformats.org/markup-compatibility/2006" xmlns:aink="http://schemas.microsoft.com/office/drawing/2016/ink" xmlns:am3d="http://schemas.microsoft.com/office/drawing/2017/model3d" xmlns:o="urn:schemas-microsoft-com:office:office" xmlns:r="http://schemas.openxmlformats.org/officeDocument/2006/relationships" xmlns:m="http://schemas.openxmlformats.org/officeDocument/2006/math" xmlns:v="urn:schemas-microsoft-com:vml" xmlns:wp14="http://schemas.microsoft.com/office/word/2010/wordprocessingDrawing" xmlns:wp="http://schemas.openxmlformats.org/drawingml/2006/wordprocessingDrawing" xmlns:w10="urn:schemas-microsoft-com:office:word" xmlns:w="http://schemas.openxmlformats.org/wordprocessingml/2006/main" xmlns:w14="http://schemas.microsoft.com/office/word/2010/wordml" xmlns:w15="http://schemas.microsoft.com/office/word/2012/wordml" xmlns:w16cex="http://schemas.microsoft.com/office/word/2018/wordml/cex" xmlns:w16cid="http://schemas.microsoft.com/office/word/2016/wordml/cid" xmlns:w16="http://schemas.microsoft.com/office/word/2018/wordml" xmlns:w16se="http://schemas.microsoft.com/office/word/2015/wordml/symex" xmlns:wpg="http://schemas.microsoft.com/office/word/2010/wordprocessingGroup" xmlns:wpi="http://schemas.microsoft.com/office/word/2010/wordprocessingInk" xmlns:wne="http://schemas.microsoft.com/office/word/2006/wordml" xmlns:wps="http://schemas.microsoft.com/office/word/2010/wordprocessingShape" mc:Ignorable="w14 w15 w16se w16cid w16 w16cex wp14">
+<w:endnotes xmlns:wpc="http://schemas.microsoft.com/office/word/2010/wordprocessingCanvas" xmlns:cx="http://schemas.microsoft.com/office/drawing/2014/chartex" xmlns:cx1="http://schemas.microsoft.com/office/drawing/2015/9/8/chartex" xmlns:mc="http://schemas.openxmlformats.org/markup-compatibility/2006" xmlns:o="urn:schemas-microsoft-com:office:office" xmlns:r="http://schemas.openxmlformats.org/officeDocument/2006/relationships" xmlns:m="http://schemas.openxmlformats.org/officeDocument/2006/math" xmlns:v="urn:schemas-microsoft-com:vml" xmlns:wp14="http://schemas.microsoft.com/office/word/2010/wordprocessingDrawing" xmlns:wp="http://schemas.openxmlformats.org/drawingml/2006/wordprocessingDrawing" xmlns:w10="urn:schemas-microsoft-com:office:word" xmlns:w="http://schemas.openxmlformats.org/wordprocessingml/2006/main" xmlns:w14="http://schemas.microsoft.com/office/word/2010/wordml" xmlns:w15="http://schemas.microsoft.com/office/word/2012/wordml" xmlns:w16se="http://schemas.microsoft.com/office/word/2015/wordml/symex" xmlns:wpg="http://schemas.microsoft.com/office/word/2010/wordprocessingGroup" xmlns:wpi="http://schemas.microsoft.com/office/word/2010/wordprocessingInk" xmlns:wne="http://schemas.microsoft.com/office/word/2006/wordml" xmlns:wps="http://schemas.microsoft.com/office/word/2010/wordprocessingShape" mc:Ignorable="w14 w15 w16se wp14">
   <w:endnote w:type="separator" w:id="-1">
     <w:p>
       <w:r>
@@ -7431,7 +6368,7 @@
 </file>
 
 <file path=word/footer1.xml><?xml version="1.0" encoding="utf-8"?>
-<w:ftr xmlns:wpc="http://schemas.microsoft.com/office/word/2010/wordprocessingCanvas" xmlns:cx="http://schemas.microsoft.com/office/drawing/2014/chartex" xmlns:cx1="http://schemas.microsoft.com/office/drawing/2015/9/8/chartex" xmlns:cx2="http://schemas.microsoft.com/office/drawing/2015/10/21/chartex" xmlns:cx3="http://schemas.microsoft.com/office/drawing/2016/5/9/chartex" xmlns:cx4="http://schemas.microsoft.com/office/drawing/2016/5/10/chartex" xmlns:cx5="http://schemas.microsoft.com/office/drawing/2016/5/11/chartex" xmlns:cx6="http://schemas.microsoft.com/office/drawing/2016/5/12/chartex" xmlns:cx7="http://schemas.microsoft.com/office/drawing/2016/5/13/chartex" xmlns:cx8="http://schemas.microsoft.com/office/drawing/2016/5/14/chartex" xmlns:mc="http://schemas.openxmlformats.org/markup-compatibility/2006" xmlns:aink="http://schemas.microsoft.com/office/drawing/2016/ink" xmlns:am3d="http://schemas.microsoft.com/office/drawing/2017/model3d" xmlns:o="urn:schemas-microsoft-com:office:office" xmlns:r="http://schemas.openxmlformats.org/officeDocument/2006/relationships" xmlns:m="http://schemas.openxmlformats.org/officeDocument/2006/math" xmlns:v="urn:schemas-microsoft-com:vml" xmlns:wp14="http://schemas.microsoft.com/office/word/2010/wordprocessingDrawing" xmlns:wp="http://schemas.openxmlformats.org/drawingml/2006/wordprocessingDrawing" xmlns:w10="urn:schemas-microsoft-com:office:word" xmlns:w="http://schemas.openxmlformats.org/wordprocessingml/2006/main" xmlns:w14="http://schemas.microsoft.com/office/word/2010/wordml" xmlns:w15="http://schemas.microsoft.com/office/word/2012/wordml" xmlns:w16cex="http://schemas.microsoft.com/office/word/2018/wordml/cex" xmlns:w16cid="http://schemas.microsoft.com/office/word/2016/wordml/cid" xmlns:w16="http://schemas.microsoft.com/office/word/2018/wordml" xmlns:w16se="http://schemas.microsoft.com/office/word/2015/wordml/symex" xmlns:wpg="http://schemas.microsoft.com/office/word/2010/wordprocessingGroup" xmlns:wpi="http://schemas.microsoft.com/office/word/2010/wordprocessingInk" xmlns:wne="http://schemas.microsoft.com/office/word/2006/wordml" xmlns:wps="http://schemas.microsoft.com/office/word/2010/wordprocessingShape" mc:Ignorable="w14 w15 w16se w16cid w16 w16cex wp14">
+<w:ftr xmlns:wpc="http://schemas.microsoft.com/office/word/2010/wordprocessingCanvas" xmlns:cx="http://schemas.microsoft.com/office/drawing/2014/chartex" xmlns:cx1="http://schemas.microsoft.com/office/drawing/2015/9/8/chartex" xmlns:mc="http://schemas.openxmlformats.org/markup-compatibility/2006" xmlns:o="urn:schemas-microsoft-com:office:office" xmlns:r="http://schemas.openxmlformats.org/officeDocument/2006/relationships" xmlns:m="http://schemas.openxmlformats.org/officeDocument/2006/math" xmlns:v="urn:schemas-microsoft-com:vml" xmlns:wp14="http://schemas.microsoft.com/office/word/2010/wordprocessingDrawing" xmlns:wp="http://schemas.openxmlformats.org/drawingml/2006/wordprocessingDrawing" xmlns:w10="urn:schemas-microsoft-com:office:word" xmlns:w="http://schemas.openxmlformats.org/wordprocessingml/2006/main" xmlns:w14="http://schemas.microsoft.com/office/word/2010/wordml" xmlns:w15="http://schemas.microsoft.com/office/word/2012/wordml" xmlns:w16se="http://schemas.microsoft.com/office/word/2015/wordml/symex" xmlns:wpg="http://schemas.microsoft.com/office/word/2010/wordprocessingGroup" xmlns:wpi="http://schemas.microsoft.com/office/word/2010/wordprocessingInk" xmlns:wne="http://schemas.microsoft.com/office/word/2006/wordml" xmlns:wps="http://schemas.microsoft.com/office/word/2010/wordprocessingShape" mc:Ignorable="w14 w15 w16se wp14">
   <w:p>
     <w:pPr>
       <w:jc w:val="center"/>
@@ -7517,14 +6454,14 @@
   </w:p>
   <w:p>
     <w:pPr>
-      <w:pStyle w:val="Piedepgina"/>
+      <w:pStyle w:val="Footer"/>
     </w:pPr>
   </w:p>
 </w:ftr>
 </file>
 
 <file path=word/footnotes.xml><?xml version="1.0" encoding="utf-8"?>
-<w:footnotes xmlns:wpc="http://schemas.microsoft.com/office/word/2010/wordprocessingCanvas" xmlns:cx="http://schemas.microsoft.com/office/drawing/2014/chartex" xmlns:cx1="http://schemas.microsoft.com/office/drawing/2015/9/8/chartex" xmlns:cx2="http://schemas.microsoft.com/office/drawing/2015/10/21/chartex" xmlns:cx3="http://schemas.microsoft.com/office/drawing/2016/5/9/chartex" xmlns:cx4="http://schemas.microsoft.com/office/drawing/2016/5/10/chartex" xmlns:cx5="http://schemas.microsoft.com/office/drawing/2016/5/11/chartex" xmlns:cx6="http://schemas.microsoft.com/office/drawing/2016/5/12/chartex" xmlns:cx7="http://schemas.microsoft.com/office/drawing/2016/5/13/chartex" xmlns:cx8="http://schemas.microsoft.com/office/drawing/2016/5/14/chartex" xmlns:mc="http://schemas.openxmlformats.org/markup-compatibility/2006" xmlns:aink="http://schemas.microsoft.com/office/drawing/2016/ink" xmlns:am3d="http://schemas.microsoft.com/office/drawing/2017/model3d" xmlns:o="urn:schemas-microsoft-com:office:office" xmlns:r="http://schemas.openxmlformats.org/officeDocument/2006/relationships" xmlns:m="http://schemas.openxmlformats.org/officeDocument/2006/math" xmlns:v="urn:schemas-microsoft-com:vml" xmlns:wp14="http://schemas.microsoft.com/office/word/2010/wordprocessingDrawing" xmlns:wp="http://schemas.openxmlformats.org/drawingml/2006/wordprocessingDrawing" xmlns:w10="urn:schemas-microsoft-com:office:word" xmlns:w="http://schemas.openxmlformats.org/wordprocessingml/2006/main" xmlns:w14="http://schemas.microsoft.com/office/word/2010/wordml" xmlns:w15="http://schemas.microsoft.com/office/word/2012/wordml" xmlns:w16cex="http://schemas.microsoft.com/office/word/2018/wordml/cex" xmlns:w16cid="http://schemas.microsoft.com/office/word/2016/wordml/cid" xmlns:w16="http://schemas.microsoft.com/office/word/2018/wordml" xmlns:w16se="http://schemas.microsoft.com/office/word/2015/wordml/symex" xmlns:wpg="http://schemas.microsoft.com/office/word/2010/wordprocessingGroup" xmlns:wpi="http://schemas.microsoft.com/office/word/2010/wordprocessingInk" xmlns:wne="http://schemas.microsoft.com/office/word/2006/wordml" xmlns:wps="http://schemas.microsoft.com/office/word/2010/wordprocessingShape" mc:Ignorable="w14 w15 w16se w16cid w16 w16cex wp14">
+<w:footnotes xmlns:wpc="http://schemas.microsoft.com/office/word/2010/wordprocessingCanvas" xmlns:cx="http://schemas.microsoft.com/office/drawing/2014/chartex" xmlns:cx1="http://schemas.microsoft.com/office/drawing/2015/9/8/chartex" xmlns:mc="http://schemas.openxmlformats.org/markup-compatibility/2006" xmlns:o="urn:schemas-microsoft-com:office:office" xmlns:r="http://schemas.openxmlformats.org/officeDocument/2006/relationships" xmlns:m="http://schemas.openxmlformats.org/officeDocument/2006/math" xmlns:v="urn:schemas-microsoft-com:vml" xmlns:wp14="http://schemas.microsoft.com/office/word/2010/wordprocessingDrawing" xmlns:wp="http://schemas.openxmlformats.org/drawingml/2006/wordprocessingDrawing" xmlns:w10="urn:schemas-microsoft-com:office:word" xmlns:w="http://schemas.openxmlformats.org/wordprocessingml/2006/main" xmlns:w14="http://schemas.microsoft.com/office/word/2010/wordml" xmlns:w15="http://schemas.microsoft.com/office/word/2012/wordml" xmlns:w16se="http://schemas.microsoft.com/office/word/2015/wordml/symex" xmlns:wpg="http://schemas.microsoft.com/office/word/2010/wordprocessingGroup" xmlns:wpi="http://schemas.microsoft.com/office/word/2010/wordprocessingInk" xmlns:wne="http://schemas.microsoft.com/office/word/2006/wordml" xmlns:wps="http://schemas.microsoft.com/office/word/2010/wordprocessingShape" mc:Ignorable="w14 w15 w16se wp14">
   <w:footnote w:type="separator" w:id="-1">
     <w:p>
       <w:r>
@@ -7543,10 +6480,10 @@
 </file>
 
 <file path=word/header1.xml><?xml version="1.0" encoding="utf-8"?>
-<w:hdr xmlns:wpc="http://schemas.microsoft.com/office/word/2010/wordprocessingCanvas" xmlns:cx="http://schemas.microsoft.com/office/drawing/2014/chartex" xmlns:cx1="http://schemas.microsoft.com/office/drawing/2015/9/8/chartex" xmlns:cx2="http://schemas.microsoft.com/office/drawing/2015/10/21/chartex" xmlns:cx3="http://schemas.microsoft.com/office/drawing/2016/5/9/chartex" xmlns:cx4="http://schemas.microsoft.com/office/drawing/2016/5/10/chartex" xmlns:cx5="http://schemas.microsoft.com/office/drawing/2016/5/11/chartex" xmlns:cx6="http://schemas.microsoft.com/office/drawing/2016/5/12/chartex" xmlns:cx7="http://schemas.microsoft.com/office/drawing/2016/5/13/chartex" xmlns:cx8="http://schemas.microsoft.com/office/drawing/2016/5/14/chartex" xmlns:mc="http://schemas.openxmlformats.org/markup-compatibility/2006" xmlns:aink="http://schemas.microsoft.com/office/drawing/2016/ink" xmlns:am3d="http://schemas.microsoft.com/office/drawing/2017/model3d" xmlns:o="urn:schemas-microsoft-com:office:office" xmlns:r="http://schemas.openxmlformats.org/officeDocument/2006/relationships" xmlns:m="http://schemas.openxmlformats.org/officeDocument/2006/math" xmlns:v="urn:schemas-microsoft-com:vml" xmlns:wp14="http://schemas.microsoft.com/office/word/2010/wordprocessingDrawing" xmlns:wp="http://schemas.openxmlformats.org/drawingml/2006/wordprocessingDrawing" xmlns:w10="urn:schemas-microsoft-com:office:word" xmlns:w="http://schemas.openxmlformats.org/wordprocessingml/2006/main" xmlns:w14="http://schemas.microsoft.com/office/word/2010/wordml" xmlns:w15="http://schemas.microsoft.com/office/word/2012/wordml" xmlns:w16cex="http://schemas.microsoft.com/office/word/2018/wordml/cex" xmlns:w16cid="http://schemas.microsoft.com/office/word/2016/wordml/cid" xmlns:w16="http://schemas.microsoft.com/office/word/2018/wordml" xmlns:w16se="http://schemas.microsoft.com/office/word/2015/wordml/symex" xmlns:wpg="http://schemas.microsoft.com/office/word/2010/wordprocessingGroup" xmlns:wpi="http://schemas.microsoft.com/office/word/2010/wordprocessingInk" xmlns:wne="http://schemas.microsoft.com/office/word/2006/wordml" xmlns:wps="http://schemas.microsoft.com/office/word/2010/wordprocessingShape" mc:Ignorable="w14 w15 w16se w16cid w16 w16cex wp14">
+<w:hdr xmlns:wpc="http://schemas.microsoft.com/office/word/2010/wordprocessingCanvas" xmlns:cx="http://schemas.microsoft.com/office/drawing/2014/chartex" xmlns:cx1="http://schemas.microsoft.com/office/drawing/2015/9/8/chartex" xmlns:mc="http://schemas.openxmlformats.org/markup-compatibility/2006" xmlns:o="urn:schemas-microsoft-com:office:office" xmlns:r="http://schemas.openxmlformats.org/officeDocument/2006/relationships" xmlns:m="http://schemas.openxmlformats.org/officeDocument/2006/math" xmlns:v="urn:schemas-microsoft-com:vml" xmlns:wp14="http://schemas.microsoft.com/office/word/2010/wordprocessingDrawing" xmlns:wp="http://schemas.openxmlformats.org/drawingml/2006/wordprocessingDrawing" xmlns:w10="urn:schemas-microsoft-com:office:word" xmlns:w="http://schemas.openxmlformats.org/wordprocessingml/2006/main" xmlns:w14="http://schemas.microsoft.com/office/word/2010/wordml" xmlns:w15="http://schemas.microsoft.com/office/word/2012/wordml" xmlns:w16se="http://schemas.microsoft.com/office/word/2015/wordml/symex" xmlns:wpg="http://schemas.microsoft.com/office/word/2010/wordprocessingGroup" xmlns:wpi="http://schemas.microsoft.com/office/word/2010/wordprocessingInk" xmlns:wne="http://schemas.microsoft.com/office/word/2006/wordml" xmlns:wps="http://schemas.microsoft.com/office/word/2010/wordprocessingShape" mc:Ignorable="w14 w15 w16se wp14">
   <w:tbl>
     <w:tblPr>
-      <w:tblStyle w:val="Tablaconcuadrcula"/>
+      <w:tblStyle w:val="TableGrid"/>
       <w:tblW w:w="10348" w:type="dxa"/>
       <w:tblInd w:w="-34" w:type="dxa"/>
       <w:tblLook w:val="04A0" w:firstRow="1" w:lastRow="0" w:firstColumn="1" w:lastColumn="0" w:noHBand="0" w:noVBand="1"/>
@@ -7594,27 +6531,7 @@
               <w:color w:val="808080" w:themeColor="background1" w:themeShade="80"/>
               <w:lang w:val="es-ES_tradnl"/>
             </w:rPr>
-            <w:t xml:space="preserve">. Diseño de Automatismos Lógicos. </w:t>
-          </w:r>
-          <w:proofErr w:type="spellStart"/>
-          <w:r>
-            <w:rPr>
-              <w:rFonts w:asciiTheme="majorHAnsi" w:hAnsiTheme="majorHAnsi"/>
-              <w:b/>
-              <w:color w:val="808080" w:themeColor="background1" w:themeShade="80"/>
-              <w:lang w:val="es-ES_tradnl"/>
-            </w:rPr>
-            <w:t>Grafcet</w:t>
-          </w:r>
-          <w:proofErr w:type="spellEnd"/>
-          <w:r>
-            <w:rPr>
-              <w:rFonts w:asciiTheme="majorHAnsi" w:hAnsiTheme="majorHAnsi"/>
-              <w:b/>
-              <w:color w:val="808080" w:themeColor="background1" w:themeShade="80"/>
-              <w:lang w:val="es-ES_tradnl"/>
-            </w:rPr>
-            <w:t>.</w:t>
+            <w:t>. Diseño de Automatismos Lógicos. Grafcet.</w:t>
           </w:r>
         </w:p>
       </w:tc>
@@ -7647,14 +6564,14 @@
   </w:tbl>
   <w:p>
     <w:pPr>
-      <w:pStyle w:val="Encabezado"/>
+      <w:pStyle w:val="Header"/>
     </w:pPr>
   </w:p>
 </w:hdr>
 </file>
 
 <file path=word/numbering.xml><?xml version="1.0" encoding="utf-8"?>
-<w:numbering xmlns:wpc="http://schemas.microsoft.com/office/word/2010/wordprocessingCanvas" xmlns:cx="http://schemas.microsoft.com/office/drawing/2014/chartex" xmlns:cx1="http://schemas.microsoft.com/office/drawing/2015/9/8/chartex" xmlns:cx2="http://schemas.microsoft.com/office/drawing/2015/10/21/chartex" xmlns:cx3="http://schemas.microsoft.com/office/drawing/2016/5/9/chartex" xmlns:cx4="http://schemas.microsoft.com/office/drawing/2016/5/10/chartex" xmlns:cx5="http://schemas.microsoft.com/office/drawing/2016/5/11/chartex" xmlns:cx6="http://schemas.microsoft.com/office/drawing/2016/5/12/chartex" xmlns:cx7="http://schemas.microsoft.com/office/drawing/2016/5/13/chartex" xmlns:cx8="http://schemas.microsoft.com/office/drawing/2016/5/14/chartex" xmlns:mc="http://schemas.openxmlformats.org/markup-compatibility/2006" xmlns:aink="http://schemas.microsoft.com/office/drawing/2016/ink" xmlns:am3d="http://schemas.microsoft.com/office/drawing/2017/model3d" xmlns:o="urn:schemas-microsoft-com:office:office" xmlns:r="http://schemas.openxmlformats.org/officeDocument/2006/relationships" xmlns:m="http://schemas.openxmlformats.org/officeDocument/2006/math" xmlns:v="urn:schemas-microsoft-com:vml" xmlns:wp14="http://schemas.microsoft.com/office/word/2010/wordprocessingDrawing" xmlns:wp="http://schemas.openxmlformats.org/drawingml/2006/wordprocessingDrawing" xmlns:w10="urn:schemas-microsoft-com:office:word" xmlns:w="http://schemas.openxmlformats.org/wordprocessingml/2006/main" xmlns:w14="http://schemas.microsoft.com/office/word/2010/wordml" xmlns:w15="http://schemas.microsoft.com/office/word/2012/wordml" xmlns:w16cex="http://schemas.microsoft.com/office/word/2018/wordml/cex" xmlns:w16cid="http://schemas.microsoft.com/office/word/2016/wordml/cid" xmlns:w16="http://schemas.microsoft.com/office/word/2018/wordml" xmlns:w16se="http://schemas.microsoft.com/office/word/2015/wordml/symex" xmlns:wpg="http://schemas.microsoft.com/office/word/2010/wordprocessingGroup" xmlns:wpi="http://schemas.microsoft.com/office/word/2010/wordprocessingInk" xmlns:wne="http://schemas.microsoft.com/office/word/2006/wordml" xmlns:wps="http://schemas.microsoft.com/office/word/2010/wordprocessingShape" mc:Ignorable="w14 w15 w16se w16cid w16 w16cex wp14">
+<w:numbering xmlns:wpc="http://schemas.microsoft.com/office/word/2010/wordprocessingCanvas" xmlns:cx="http://schemas.microsoft.com/office/drawing/2014/chartex" xmlns:cx1="http://schemas.microsoft.com/office/drawing/2015/9/8/chartex" xmlns:mc="http://schemas.openxmlformats.org/markup-compatibility/2006" xmlns:o="urn:schemas-microsoft-com:office:office" xmlns:r="http://schemas.openxmlformats.org/officeDocument/2006/relationships" xmlns:m="http://schemas.openxmlformats.org/officeDocument/2006/math" xmlns:v="urn:schemas-microsoft-com:vml" xmlns:wp14="http://schemas.microsoft.com/office/word/2010/wordprocessingDrawing" xmlns:wp="http://schemas.openxmlformats.org/drawingml/2006/wordprocessingDrawing" xmlns:w10="urn:schemas-microsoft-com:office:word" xmlns:w="http://schemas.openxmlformats.org/wordprocessingml/2006/main" xmlns:w14="http://schemas.microsoft.com/office/word/2010/wordml" xmlns:w15="http://schemas.microsoft.com/office/word/2012/wordml" xmlns:w16se="http://schemas.microsoft.com/office/word/2015/wordml/symex" xmlns:wpg="http://schemas.microsoft.com/office/word/2010/wordprocessingGroup" xmlns:wpi="http://schemas.microsoft.com/office/word/2010/wordprocessingInk" xmlns:wne="http://schemas.microsoft.com/office/word/2006/wordml" xmlns:wps="http://schemas.microsoft.com/office/word/2010/wordprocessingShape" mc:Ignorable="w14 w15 w16se wp14">
   <w:abstractNum w:abstractNumId="0" w15:restartNumberingAfterBreak="0">
     <w:nsid w:val="254F12C7"/>
     <w:multiLevelType w:val="hybridMultilevel"/>
@@ -8580,16 +7497,8 @@
 </w:numbering>
 </file>
 
-<file path=word/people.xml><?xml version="1.0" encoding="utf-8"?>
-<w15:people xmlns:wpc="http://schemas.microsoft.com/office/word/2010/wordprocessingCanvas" xmlns:cx="http://schemas.microsoft.com/office/drawing/2014/chartex" xmlns:cx1="http://schemas.microsoft.com/office/drawing/2015/9/8/chartex" xmlns:cx2="http://schemas.microsoft.com/office/drawing/2015/10/21/chartex" xmlns:cx3="http://schemas.microsoft.com/office/drawing/2016/5/9/chartex" xmlns:cx4="http://schemas.microsoft.com/office/drawing/2016/5/10/chartex" xmlns:cx5="http://schemas.microsoft.com/office/drawing/2016/5/11/chartex" xmlns:cx6="http://schemas.microsoft.com/office/drawing/2016/5/12/chartex" xmlns:cx7="http://schemas.microsoft.com/office/drawing/2016/5/13/chartex" xmlns:cx8="http://schemas.microsoft.com/office/drawing/2016/5/14/chartex" xmlns:mc="http://schemas.openxmlformats.org/markup-compatibility/2006" xmlns:aink="http://schemas.microsoft.com/office/drawing/2016/ink" xmlns:am3d="http://schemas.microsoft.com/office/drawing/2017/model3d" xmlns:o="urn:schemas-microsoft-com:office:office" xmlns:r="http://schemas.openxmlformats.org/officeDocument/2006/relationships" xmlns:m="http://schemas.openxmlformats.org/officeDocument/2006/math" xmlns:v="urn:schemas-microsoft-com:vml" xmlns:wp14="http://schemas.microsoft.com/office/word/2010/wordprocessingDrawing" xmlns:wp="http://schemas.openxmlformats.org/drawingml/2006/wordprocessingDrawing" xmlns:w10="urn:schemas-microsoft-com:office:word" xmlns:w="http://schemas.openxmlformats.org/wordprocessingml/2006/main" xmlns:w14="http://schemas.microsoft.com/office/word/2010/wordml" xmlns:w15="http://schemas.microsoft.com/office/word/2012/wordml" xmlns:w16cex="http://schemas.microsoft.com/office/word/2018/wordml/cex" xmlns:w16cid="http://schemas.microsoft.com/office/word/2016/wordml/cid" xmlns:w16="http://schemas.microsoft.com/office/word/2018/wordml" xmlns:w16se="http://schemas.microsoft.com/office/word/2015/wordml/symex" xmlns:wpg="http://schemas.microsoft.com/office/word/2010/wordprocessingGroup" xmlns:wpi="http://schemas.microsoft.com/office/word/2010/wordprocessingInk" xmlns:wne="http://schemas.microsoft.com/office/word/2006/wordml" xmlns:wps="http://schemas.microsoft.com/office/word/2010/wordprocessingShape" mc:Ignorable="w14 w15 w16se w16cid w16 w16cex wp14">
-  <w15:person w15:author="David Rodriguez Rosa">
-    <w15:presenceInfo w15:providerId="Windows Live" w15:userId="5c9007670163b9e9"/>
-  </w15:person>
-</w15:people>
-</file>
-
 <file path=word/styles.xml><?xml version="1.0" encoding="utf-8"?>
-<w:styles xmlns:mc="http://schemas.openxmlformats.org/markup-compatibility/2006" xmlns:r="http://schemas.openxmlformats.org/officeDocument/2006/relationships" xmlns:w="http://schemas.openxmlformats.org/wordprocessingml/2006/main" xmlns:w14="http://schemas.microsoft.com/office/word/2010/wordml" xmlns:w15="http://schemas.microsoft.com/office/word/2012/wordml" xmlns:w16cex="http://schemas.microsoft.com/office/word/2018/wordml/cex" xmlns:w16cid="http://schemas.microsoft.com/office/word/2016/wordml/cid" xmlns:w16="http://schemas.microsoft.com/office/word/2018/wordml" xmlns:w16se="http://schemas.microsoft.com/office/word/2015/wordml/symex" mc:Ignorable="w14 w15 w16se w16cid w16 w16cex">
+<w:styles xmlns:mc="http://schemas.openxmlformats.org/markup-compatibility/2006" xmlns:r="http://schemas.openxmlformats.org/officeDocument/2006/relationships" xmlns:w="http://schemas.openxmlformats.org/wordprocessingml/2006/main" xmlns:w14="http://schemas.microsoft.com/office/word/2010/wordml" xmlns:w15="http://schemas.microsoft.com/office/word/2012/wordml" xmlns:w16se="http://schemas.microsoft.com/office/word/2015/wordml/symex" mc:Ignorable="w14 w15 w16se">
   <w:docDefaults>
     <w:rPrDefault>
       <w:rPr>
@@ -8605,7 +7514,7 @@
       </w:pPr>
     </w:pPrDefault>
   </w:docDefaults>
-  <w:latentStyles w:defLockedState="0" w:defUIPriority="99" w:defSemiHidden="0" w:defUnhideWhenUsed="0" w:defQFormat="0" w:count="376">
+  <w:latentStyles w:defLockedState="0" w:defUIPriority="99" w:defSemiHidden="0" w:defUnhideWhenUsed="0" w:defQFormat="0" w:count="371">
     <w:lsdException w:name="Normal" w:uiPriority="0" w:qFormat="1"/>
     <w:lsdException w:name="heading 1" w:uiPriority="9" w:qFormat="1"/>
     <w:lsdException w:name="heading 2" w:semiHidden="1" w:uiPriority="9" w:unhideWhenUsed="1" w:qFormat="1"/>
@@ -8977,11 +7886,6 @@
     <w:lsdException w:name="List Table 5 Dark Accent 6" w:uiPriority="50"/>
     <w:lsdException w:name="List Table 6 Colorful Accent 6" w:uiPriority="51"/>
     <w:lsdException w:name="List Table 7 Colorful Accent 6" w:uiPriority="52"/>
-    <w:lsdException w:name="Mention" w:semiHidden="1" w:unhideWhenUsed="1"/>
-    <w:lsdException w:name="Smart Hyperlink" w:semiHidden="1" w:unhideWhenUsed="1"/>
-    <w:lsdException w:name="Hashtag" w:semiHidden="1" w:unhideWhenUsed="1"/>
-    <w:lsdException w:name="Unresolved Mention" w:semiHidden="1" w:unhideWhenUsed="1"/>
-    <w:lsdException w:name="Smart Link" w:semiHidden="1" w:unhideWhenUsed="1"/>
   </w:latentStyles>
   <w:style w:type="paragraph" w:default="1" w:styleId="Normal">
     <w:name w:val="Normal"/>
@@ -8995,13 +7899,13 @@
       <w:rFonts w:ascii="Cambria" w:hAnsi="Cambria"/>
     </w:rPr>
   </w:style>
-  <w:style w:type="character" w:default="1" w:styleId="Fuentedeprrafopredeter">
+  <w:style w:type="character" w:default="1" w:styleId="DefaultParagraphFont">
     <w:name w:val="Default Paragraph Font"/>
     <w:uiPriority w:val="1"/>
     <w:semiHidden/>
     <w:unhideWhenUsed/>
   </w:style>
-  <w:style w:type="table" w:default="1" w:styleId="Tablanormal">
+  <w:style w:type="table" w:default="1" w:styleId="TableNormal">
     <w:name w:val="Normal Table"/>
     <w:uiPriority w:val="99"/>
     <w:semiHidden/>
@@ -9016,16 +7920,16 @@
       </w:tblCellMar>
     </w:tblPr>
   </w:style>
-  <w:style w:type="numbering" w:default="1" w:styleId="Sinlista">
+  <w:style w:type="numbering" w:default="1" w:styleId="NoList">
     <w:name w:val="No List"/>
     <w:uiPriority w:val="99"/>
     <w:semiHidden/>
     <w:unhideWhenUsed/>
   </w:style>
-  <w:style w:type="paragraph" w:styleId="Textodeglobo">
+  <w:style w:type="paragraph" w:styleId="BalloonText">
     <w:name w:val="Balloon Text"/>
     <w:basedOn w:val="Normal"/>
-    <w:link w:val="TextodegloboCar"/>
+    <w:link w:val="BalloonTextChar"/>
     <w:uiPriority w:val="99"/>
     <w:semiHidden/>
     <w:unhideWhenUsed/>
@@ -9036,10 +7940,10 @@
       <w:szCs w:val="16"/>
     </w:rPr>
   </w:style>
-  <w:style w:type="character" w:customStyle="1" w:styleId="TextodegloboCar">
-    <w:name w:val="Texto de globo Car"/>
-    <w:basedOn w:val="Fuentedeprrafopredeter"/>
-    <w:link w:val="Textodeglobo"/>
+  <w:style w:type="character" w:customStyle="1" w:styleId="BalloonTextChar">
+    <w:name w:val="Balloon Text Char"/>
+    <w:basedOn w:val="DefaultParagraphFont"/>
+    <w:link w:val="BalloonText"/>
     <w:uiPriority w:val="99"/>
     <w:semiHidden/>
     <w:rsid w:val="00C574EE"/>
@@ -9049,7 +7953,7 @@
       <w:szCs w:val="16"/>
     </w:rPr>
   </w:style>
-  <w:style w:type="paragraph" w:styleId="Prrafodelista">
+  <w:style w:type="paragraph" w:styleId="ListParagraph">
     <w:name w:val="List Paragraph"/>
     <w:basedOn w:val="Normal"/>
     <w:uiPriority w:val="34"/>
@@ -9060,10 +7964,10 @@
       <w:contextualSpacing/>
     </w:pPr>
   </w:style>
-  <w:style w:type="paragraph" w:styleId="Encabezado">
+  <w:style w:type="paragraph" w:styleId="Header">
     <w:name w:val="header"/>
     <w:basedOn w:val="Normal"/>
-    <w:link w:val="EncabezadoCar"/>
+    <w:link w:val="HeaderChar"/>
     <w:uiPriority w:val="99"/>
     <w:unhideWhenUsed/>
     <w:rsid w:val="00C574EE"/>
@@ -9074,17 +7978,17 @@
       </w:tabs>
     </w:pPr>
   </w:style>
-  <w:style w:type="character" w:customStyle="1" w:styleId="EncabezadoCar">
-    <w:name w:val="Encabezado Car"/>
-    <w:basedOn w:val="Fuentedeprrafopredeter"/>
-    <w:link w:val="Encabezado"/>
+  <w:style w:type="character" w:customStyle="1" w:styleId="HeaderChar">
+    <w:name w:val="Header Char"/>
+    <w:basedOn w:val="DefaultParagraphFont"/>
+    <w:link w:val="Header"/>
     <w:uiPriority w:val="99"/>
     <w:rsid w:val="00C574EE"/>
   </w:style>
-  <w:style w:type="paragraph" w:styleId="Piedepgina">
+  <w:style w:type="paragraph" w:styleId="Footer">
     <w:name w:val="footer"/>
     <w:basedOn w:val="Normal"/>
-    <w:link w:val="PiedepginaCar"/>
+    <w:link w:val="FooterChar"/>
     <w:uiPriority w:val="99"/>
     <w:unhideWhenUsed/>
     <w:rsid w:val="00C574EE"/>
@@ -9095,16 +7999,16 @@
       </w:tabs>
     </w:pPr>
   </w:style>
-  <w:style w:type="character" w:customStyle="1" w:styleId="PiedepginaCar">
-    <w:name w:val="Pie de página Car"/>
-    <w:basedOn w:val="Fuentedeprrafopredeter"/>
-    <w:link w:val="Piedepgina"/>
+  <w:style w:type="character" w:customStyle="1" w:styleId="FooterChar">
+    <w:name w:val="Footer Char"/>
+    <w:basedOn w:val="DefaultParagraphFont"/>
+    <w:link w:val="Footer"/>
     <w:uiPriority w:val="99"/>
     <w:rsid w:val="00C574EE"/>
   </w:style>
-  <w:style w:type="table" w:styleId="Tablaconcuadrcula">
+  <w:style w:type="table" w:styleId="TableGrid">
     <w:name w:val="Table Grid"/>
-    <w:basedOn w:val="Tablanormal"/>
+    <w:basedOn w:val="TableNormal"/>
     <w:uiPriority w:val="59"/>
     <w:rsid w:val="00C574EE"/>
     <w:pPr>
@@ -9121,10 +8025,10 @@
       </w:tblBorders>
     </w:tblPr>
   </w:style>
-  <w:style w:type="paragraph" w:styleId="Textonotapie">
+  <w:style w:type="paragraph" w:styleId="FootnoteText">
     <w:name w:val="footnote text"/>
     <w:basedOn w:val="Normal"/>
-    <w:link w:val="TextonotapieCar"/>
+    <w:link w:val="FootnoteTextChar"/>
     <w:uiPriority w:val="99"/>
     <w:semiHidden/>
     <w:unhideWhenUsed/>
@@ -9134,10 +8038,10 @@
       <w:szCs w:val="20"/>
     </w:rPr>
   </w:style>
-  <w:style w:type="character" w:customStyle="1" w:styleId="TextonotapieCar">
-    <w:name w:val="Texto nota pie Car"/>
-    <w:basedOn w:val="Fuentedeprrafopredeter"/>
-    <w:link w:val="Textonotapie"/>
+  <w:style w:type="character" w:customStyle="1" w:styleId="FootnoteTextChar">
+    <w:name w:val="Footnote Text Char"/>
+    <w:basedOn w:val="DefaultParagraphFont"/>
+    <w:link w:val="FootnoteText"/>
     <w:uiPriority w:val="99"/>
     <w:semiHidden/>
     <w:rsid w:val="009212D6"/>
@@ -9146,9 +8050,9 @@
       <w:szCs w:val="20"/>
     </w:rPr>
   </w:style>
-  <w:style w:type="character" w:styleId="Refdenotaalpie">
+  <w:style w:type="character" w:styleId="FootnoteReference">
     <w:name w:val="footnote reference"/>
-    <w:basedOn w:val="Fuentedeprrafopredeter"/>
+    <w:basedOn w:val="DefaultParagraphFont"/>
     <w:uiPriority w:val="99"/>
     <w:semiHidden/>
     <w:unhideWhenUsed/>
@@ -9157,9 +8061,9 @@
       <w:vertAlign w:val="superscript"/>
     </w:rPr>
   </w:style>
-  <w:style w:type="character" w:styleId="Hipervnculo">
+  <w:style w:type="character" w:styleId="Hyperlink">
     <w:name w:val="Hyperlink"/>
-    <w:basedOn w:val="Fuentedeprrafopredeter"/>
+    <w:basedOn w:val="DefaultParagraphFont"/>
     <w:uiPriority w:val="99"/>
     <w:unhideWhenUsed/>
     <w:rsid w:val="009212D6"/>
@@ -9168,9 +8072,9 @@
       <w:u w:val="single"/>
     </w:rPr>
   </w:style>
-  <w:style w:type="character" w:styleId="Textodelmarcadordeposicin">
+  <w:style w:type="character" w:styleId="PlaceholderText">
     <w:name w:val="Placeholder Text"/>
-    <w:basedOn w:val="Fuentedeprrafopredeter"/>
+    <w:basedOn w:val="DefaultParagraphFont"/>
     <w:uiPriority w:val="99"/>
     <w:semiHidden/>
     <w:rsid w:val="009D40B9"/>
@@ -9178,9 +8082,9 @@
       <w:color w:val="808080"/>
     </w:rPr>
   </w:style>
-  <w:style w:type="character" w:styleId="Refdecomentario">
+  <w:style w:type="character" w:styleId="CommentReference">
     <w:name w:val="annotation reference"/>
-    <w:basedOn w:val="Fuentedeprrafopredeter"/>
+    <w:basedOn w:val="DefaultParagraphFont"/>
     <w:uiPriority w:val="99"/>
     <w:semiHidden/>
     <w:unhideWhenUsed/>
@@ -9190,10 +8094,10 @@
       <w:szCs w:val="16"/>
     </w:rPr>
   </w:style>
-  <w:style w:type="paragraph" w:styleId="Textocomentario">
+  <w:style w:type="paragraph" w:styleId="CommentText">
     <w:name w:val="annotation text"/>
     <w:basedOn w:val="Normal"/>
-    <w:link w:val="TextocomentarioCar"/>
+    <w:link w:val="CommentTextChar"/>
     <w:uiPriority w:val="99"/>
     <w:unhideWhenUsed/>
     <w:rsid w:val="001F190A"/>
@@ -9202,10 +8106,10 @@
       <w:szCs w:val="20"/>
     </w:rPr>
   </w:style>
-  <w:style w:type="character" w:customStyle="1" w:styleId="TextocomentarioCar">
-    <w:name w:val="Texto comentario Car"/>
-    <w:basedOn w:val="Fuentedeprrafopredeter"/>
-    <w:link w:val="Textocomentario"/>
+  <w:style w:type="character" w:customStyle="1" w:styleId="CommentTextChar">
+    <w:name w:val="Comment Text Char"/>
+    <w:basedOn w:val="DefaultParagraphFont"/>
+    <w:link w:val="CommentText"/>
     <w:uiPriority w:val="99"/>
     <w:rsid w:val="001F190A"/>
     <w:rPr>
@@ -9214,11 +8118,11 @@
       <w:szCs w:val="20"/>
     </w:rPr>
   </w:style>
-  <w:style w:type="paragraph" w:styleId="Asuntodelcomentario">
+  <w:style w:type="paragraph" w:styleId="CommentSubject">
     <w:name w:val="annotation subject"/>
-    <w:basedOn w:val="Textocomentario"/>
-    <w:next w:val="Textocomentario"/>
-    <w:link w:val="AsuntodelcomentarioCar"/>
+    <w:basedOn w:val="CommentText"/>
+    <w:next w:val="CommentText"/>
+    <w:link w:val="CommentSubjectChar"/>
     <w:uiPriority w:val="99"/>
     <w:semiHidden/>
     <w:unhideWhenUsed/>
@@ -9228,10 +8132,10 @@
       <w:bCs/>
     </w:rPr>
   </w:style>
-  <w:style w:type="character" w:customStyle="1" w:styleId="AsuntodelcomentarioCar">
-    <w:name w:val="Asunto del comentario Car"/>
-    <w:basedOn w:val="TextocomentarioCar"/>
-    <w:link w:val="Asuntodelcomentario"/>
+  <w:style w:type="character" w:customStyle="1" w:styleId="CommentSubjectChar">
+    <w:name w:val="Comment Subject Char"/>
+    <w:basedOn w:val="CommentTextChar"/>
+    <w:link w:val="CommentSubject"/>
     <w:uiPriority w:val="99"/>
     <w:semiHidden/>
     <w:rsid w:val="001F190A"/>
@@ -9243,7 +8147,7 @@
       <w:szCs w:val="20"/>
     </w:rPr>
   </w:style>
-  <w:style w:type="paragraph" w:styleId="Revisin">
+  <w:style w:type="paragraph" w:styleId="Revision">
     <w:name w:val="Revision"/>
     <w:hidden/>
     <w:uiPriority w:val="99"/>
@@ -9549,7 +8453,7 @@
 </file>
 
 <file path=customXml/itemProps1.xml><?xml version="1.0" encoding="utf-8"?>
-<ds:datastoreItem xmlns:ds="http://schemas.openxmlformats.org/officeDocument/2006/customXml" ds:itemID="{ADCB855A-7C20-4F4D-9DF7-4BB61DF85AE8}">
+<ds:datastoreItem xmlns:ds="http://schemas.openxmlformats.org/officeDocument/2006/customXml" ds:itemID="{30376CF3-E3F6-4973-8969-397CE7EC372A}">
   <ds:schemaRefs>
     <ds:schemaRef ds:uri="http://schemas.openxmlformats.org/officeDocument/2006/bibliography"/>
   </ds:schemaRefs>

</xml_diff>

<commit_message>
Primera version de ejercicio examen grafcet curso 2021
</commit_message>
<xml_diff>
--- a/AI 2021 Tema 6 Diseño de automatismos lógicos GRAFCET Ejercicios.docx
+++ b/AI 2021 Tema 6 Diseño de automatismos lógicos GRAFCET Ejercicios.docx
@@ -10,8 +10,6 @@
           <w:lang w:val="es-ES_tradnl"/>
         </w:rPr>
       </w:pPr>
-      <w:bookmarkStart w:id="0" w:name="_GoBack"/>
-      <w:bookmarkEnd w:id="0"/>
       <w:r>
         <w:rPr>
           <w:b/>
@@ -411,8 +409,16 @@
         <w:rPr>
           <w:lang w:val="es-ES_tradnl"/>
         </w:rPr>
-        <w:t xml:space="preserve"> la premezcla</w:t>
-      </w:r>
+        <w:t xml:space="preserve"> la </w:t>
+      </w:r>
+      <w:proofErr w:type="spellStart"/>
+      <w:r>
+        <w:rPr>
+          <w:lang w:val="es-ES_tradnl"/>
+        </w:rPr>
+        <w:t>premezcla</w:t>
+      </w:r>
+      <w:proofErr w:type="spellEnd"/>
       <w:r>
         <w:rPr>
           <w:lang w:val="es-ES_tradnl"/>
@@ -441,7 +447,21 @@
         <w:rPr>
           <w:lang w:val="es-ES_tradnl"/>
         </w:rPr>
-        <w:t xml:space="preserve"> cuya apertura se controla mediante dos válvulas, VA y VB, respectivamente. Mediante la apertura de estas válvulas se llena la tolva de premezcla que incorpora una báscula. Primeramente, se activa la válvula VA, llenando la tolva del producto A, hasta que la báscula detecte el peso deseado, señal N1. A continuación se activa la válvula VB</w:t>
+        <w:t xml:space="preserve"> cuya apertura se controla mediante dos válvulas, VA y VB, respectivamente. Mediante la apertura de estas válvulas se llena la tolva de </w:t>
+      </w:r>
+      <w:proofErr w:type="spellStart"/>
+      <w:r>
+        <w:rPr>
+          <w:lang w:val="es-ES_tradnl"/>
+        </w:rPr>
+        <w:t>premezcla</w:t>
+      </w:r>
+      <w:proofErr w:type="spellEnd"/>
+      <w:r>
+        <w:rPr>
+          <w:lang w:val="es-ES_tradnl"/>
+        </w:rPr>
+        <w:t xml:space="preserve"> que incorpora una báscula. Primeramente, se activa la válvula VA, llenando la tolva del producto A, hasta que la báscula detecte el peso deseado, señal N1. A continuación se activa la válvula VB</w:t>
       </w:r>
       <w:r>
         <w:rPr>
@@ -490,7 +510,35 @@
         <w:rPr>
           <w:lang w:val="es-ES_tradnl"/>
         </w:rPr>
-        <w:t>para vaciar la tolva de premezcla en el depósito final. La tolva de premezcla se vacía totalmente 10 segundos después de la desactivación de la señal N1</w:t>
+        <w:t xml:space="preserve">para vaciar la tolva de </w:t>
+      </w:r>
+      <w:proofErr w:type="spellStart"/>
+      <w:r>
+        <w:rPr>
+          <w:lang w:val="es-ES_tradnl"/>
+        </w:rPr>
+        <w:t>premezcla</w:t>
+      </w:r>
+      <w:proofErr w:type="spellEnd"/>
+      <w:r>
+        <w:rPr>
+          <w:lang w:val="es-ES_tradnl"/>
+        </w:rPr>
+        <w:t xml:space="preserve"> en el depósito final. La tolva de </w:t>
+      </w:r>
+      <w:proofErr w:type="spellStart"/>
+      <w:r>
+        <w:rPr>
+          <w:lang w:val="es-ES_tradnl"/>
+        </w:rPr>
+        <w:t>premezcla</w:t>
+      </w:r>
+      <w:proofErr w:type="spellEnd"/>
+      <w:r>
+        <w:rPr>
+          <w:lang w:val="es-ES_tradnl"/>
+        </w:rPr>
+        <w:t xml:space="preserve"> se vacía totalmente 10 segundos después de la desactivación de la señal N1</w:t>
       </w:r>
       <w:r>
         <w:rPr>
@@ -1165,8 +1213,6 @@
           <w:lang w:val="es-ES_tradnl"/>
         </w:rPr>
       </w:pPr>
-      <w:commentRangeStart w:id="1"/>
-      <w:commentRangeEnd w:id="1"/>
     </w:p>
     <w:p>
       <w:pPr>
@@ -1431,7 +1477,21 @@
         <w:rPr>
           <w:lang w:val="es-ES_tradnl"/>
         </w:rPr>
-        <w:t>Al activar el pulsador P el cilindro deberá moverse hacia la derecha hasta alcanzar su extremo derecho para luego volver hasta el extremo izquierdo. Si se activa Q el cilindro deberá actuar de la misma forma pero realizando una pausa de 3 segundos antes de iniciar el movimiento hacia la derecha y de otros 3 segundos antes de volver hacia la izquierda.</w:t>
+        <w:t xml:space="preserve">Al activar el pulsador P el cilindro deberá moverse hacia la derecha hasta alcanzar su extremo derecho para luego volver hasta el extremo izquierdo. Si se activa Q el cilindro deberá actuar de la misma </w:t>
+      </w:r>
+      <w:proofErr w:type="gramStart"/>
+      <w:r>
+        <w:rPr>
+          <w:lang w:val="es-ES_tradnl"/>
+        </w:rPr>
+        <w:t>forma</w:t>
+      </w:r>
+      <w:proofErr w:type="gramEnd"/>
+      <w:r>
+        <w:rPr>
+          <w:lang w:val="es-ES_tradnl"/>
+        </w:rPr>
+        <w:t xml:space="preserve"> pero realizando una pausa de 3 segundos antes de iniciar el movimiento hacia la derecha y de otros 3 segundos antes de volver hacia la izquierda.</w:t>
       </w:r>
       <w:r>
         <w:rPr>
@@ -2106,7 +2166,21 @@
         <w:rPr>
           <w:lang w:val="es-ES_tradnl"/>
         </w:rPr>
-        <w:t xml:space="preserve">Se pide realizar la programación en GRAFCET del controlador del automatismo. Para ello, se debe tener en cuenta que el tiempo que el robot tarda en llevar una caja de la cinta A a la cinta B varía según el tipo de caja y cuantas lleve ya colocadas. El tiempo que tarda en llegar una caja hasta el detector de proximidad depende de la posición de la cinta en la que se colocó la caja por lo que también es variable. </w:t>
+        <w:t xml:space="preserve">Se pide realizar la programación en GRAFCET del controlador del automatismo. Para ello, se debe tener en cuenta que el tiempo que el robot tarda en llevar una caja de la cinta A </w:t>
+      </w:r>
+      <w:proofErr w:type="spellStart"/>
+      <w:r>
+        <w:rPr>
+          <w:lang w:val="es-ES_tradnl"/>
+        </w:rPr>
+        <w:t>a</w:t>
+      </w:r>
+      <w:proofErr w:type="spellEnd"/>
+      <w:r>
+        <w:rPr>
+          <w:lang w:val="es-ES_tradnl"/>
+        </w:rPr>
+        <w:t xml:space="preserve"> la cinta B varía según el tipo de caja y cuantas lleve ya colocadas. El tiempo que tarda en llegar una caja hasta el detector de proximidad depende de la posición de la cinta en la que se colocó la caja por lo que también es variable. </w:t>
       </w:r>
     </w:p>
     <w:p>
@@ -2256,7 +2330,21 @@
         <w:rPr>
           <w:lang w:val="es-ES_tradnl"/>
         </w:rPr>
-        <w:t xml:space="preserve"> Sobre la cinta circulan botellas equiespaciadas que pueden contener o no líquido. </w:t>
+        <w:t xml:space="preserve"> Sobre la cinta circulan botellas </w:t>
+      </w:r>
+      <w:proofErr w:type="spellStart"/>
+      <w:r>
+        <w:rPr>
+          <w:lang w:val="es-ES_tradnl"/>
+        </w:rPr>
+        <w:t>equiespaciadas</w:t>
+      </w:r>
+      <w:proofErr w:type="spellEnd"/>
+      <w:r>
+        <w:rPr>
+          <w:lang w:val="es-ES_tradnl"/>
+        </w:rPr>
+        <w:t xml:space="preserve"> que pueden contener o no líquido. </w:t>
       </w:r>
       <w:r>
         <w:rPr>
@@ -3053,8 +3141,6 @@
         </w:rPr>
         <w:t>.</w:t>
       </w:r>
-      <w:commentRangeStart w:id="2"/>
-      <w:commentRangeEnd w:id="2"/>
       <w:r>
         <w:rPr>
           <w:lang w:val="es-ES_tradnl"/>
@@ -4544,7 +4630,21 @@
         <w:rPr>
           <w:lang w:val="es-ES_tradnl"/>
         </w:rPr>
-        <w:t>electroválvulas 5-2 de forma que el autómata tendrá las señales cil1+ y cil2+ para sacar los cilindros y las señales cil1-, cil2- para meterlos. El cilindro B es de simple efecto con retorno de muelle, la señal cilB+ activa saca el cilindro y su desactivación hace que vuelva.</w:t>
+        <w:t xml:space="preserve">electroválvulas 5-2 de forma que el autómata tendrá las señales cil1+ y cil2+ para sacar los cilindros y las señales cil1-, cil2- para meterlos. El cilindro B es de simple efecto con retorno de muelle, la señal </w:t>
+      </w:r>
+      <w:proofErr w:type="spellStart"/>
+      <w:r>
+        <w:rPr>
+          <w:lang w:val="es-ES_tradnl"/>
+        </w:rPr>
+        <w:t>cilB</w:t>
+      </w:r>
+      <w:proofErr w:type="spellEnd"/>
+      <w:r>
+        <w:rPr>
+          <w:lang w:val="es-ES_tradnl"/>
+        </w:rPr>
+        <w:t>+ activa saca el cilindro y su desactivación hace que vuelva.</w:t>
       </w:r>
     </w:p>
     <w:p>
@@ -4709,7 +4809,21 @@
         <w:rPr>
           <w:lang w:val="es-ES_tradnl"/>
         </w:rPr>
-        <w:t>movido por dos contactores (</w:t>
+        <w:t xml:space="preserve">movido por dos </w:t>
+      </w:r>
+      <w:proofErr w:type="spellStart"/>
+      <w:r>
+        <w:rPr>
+          <w:lang w:val="es-ES_tradnl"/>
+        </w:rPr>
+        <w:t>contactores</w:t>
+      </w:r>
+      <w:proofErr w:type="spellEnd"/>
+      <w:r>
+        <w:rPr>
+          <w:lang w:val="es-ES_tradnl"/>
+        </w:rPr>
+        <w:t xml:space="preserve"> (</w:t>
       </w:r>
       <w:r>
         <w:rPr>
@@ -6072,7 +6186,21 @@
         <w:rPr>
           <w:lang w:val="es-ES_tradnl"/>
         </w:rPr>
-        <w:t>Sea el automatismo de la figura que consiste en dos discos giratorios. El disco 1 puede girar en sentido horario mediante la activación de la señal M1+ y en sentido antihorario mediante la activación de la señal M1- (Si ninguna se de las dos señales está activada el disco 1 no girará en ningún sentido, si ambas señales están activadas el disco tampoco girará). Por otro lado, se cuenta con un sensor S1 que detecta la posición de paso por cero del disco 1 y un indicar lumínico Q1. Todo lo anteriormente expuesto es igualmente válido de manera análoga para el disco 2 (ver figura).</w:t>
+        <w:t xml:space="preserve">Sea el automatismo de la figura que consiste en dos discos giratorios. El disco 1 puede girar en sentido horario mediante la activación de la señal M1+ y en sentido </w:t>
+      </w:r>
+      <w:proofErr w:type="spellStart"/>
+      <w:r>
+        <w:rPr>
+          <w:lang w:val="es-ES_tradnl"/>
+        </w:rPr>
+        <w:t>antihorario</w:t>
+      </w:r>
+      <w:proofErr w:type="spellEnd"/>
+      <w:r>
+        <w:rPr>
+          <w:lang w:val="es-ES_tradnl"/>
+        </w:rPr>
+        <w:t xml:space="preserve"> mediante la activación de la señal M1- (Si ninguna se de las dos señales está activada el disco 1 no girará en ningún sentido, si ambas señales están activadas el disco tampoco girará). Por otro lado, se cuenta con un sensor S1 que detecta la posición de paso por cero del disco 1 y un indicar lumínico Q1. Todo lo anteriormente expuesto es igualmente válido de manera análoga para el disco 2 (ver figura).</w:t>
       </w:r>
     </w:p>
     <w:p>
@@ -6240,33 +6368,75 @@
         <w:rPr>
           <w:lang w:val="es-ES_tradnl"/>
         </w:rPr>
-        <w:t xml:space="preserve"> del botón de marcha M, ambos discos se posicionan en su paso por cero (detectados respectivamente por los sensores S1 y S2) girando en sentido antihorario desde la posición en la que se encontraban.</w:t>
-      </w:r>
-    </w:p>
-    <w:p>
-      <w:pPr>
-        <w:rPr>
-          <w:lang w:val="es-ES_tradnl"/>
-        </w:rPr>
-      </w:pPr>
-    </w:p>
-    <w:p>
-      <w:pPr>
-        <w:rPr>
-          <w:lang w:val="es-ES_tradnl"/>
-        </w:rPr>
-      </w:pPr>
-      <w:r>
-        <w:rPr>
-          <w:lang w:val="es-ES_tradnl"/>
-        </w:rPr>
-        <w:t xml:space="preserve">Una vez preposicionados los discos, siempre que el selector M se encuentre activado los discos girarán. </w:t>
-      </w:r>
-      <w:r>
-        <w:rPr>
-          <w:lang w:val="es-ES_tradnl"/>
-        </w:rPr>
-        <w:t>Si el interruptor S se encuentra desactivado ambos discos comenzarán a girar en sentido horario y si el interruptor S se encuentra activado en sentido antihorario.</w:t>
+        <w:t xml:space="preserve"> del botón de marcha M, ambos discos se posicionan en su paso por cero (detectados respectivamente por los sensores S1 y S2) girando en sentido </w:t>
+      </w:r>
+      <w:proofErr w:type="spellStart"/>
+      <w:r>
+        <w:rPr>
+          <w:lang w:val="es-ES_tradnl"/>
+        </w:rPr>
+        <w:t>antihorario</w:t>
+      </w:r>
+      <w:proofErr w:type="spellEnd"/>
+      <w:r>
+        <w:rPr>
+          <w:lang w:val="es-ES_tradnl"/>
+        </w:rPr>
+        <w:t xml:space="preserve"> desde la posición en la que se encontraban.</w:t>
+      </w:r>
+    </w:p>
+    <w:p>
+      <w:pPr>
+        <w:rPr>
+          <w:lang w:val="es-ES_tradnl"/>
+        </w:rPr>
+      </w:pPr>
+    </w:p>
+    <w:p>
+      <w:pPr>
+        <w:rPr>
+          <w:lang w:val="es-ES_tradnl"/>
+        </w:rPr>
+      </w:pPr>
+      <w:r>
+        <w:rPr>
+          <w:lang w:val="es-ES_tradnl"/>
+        </w:rPr>
+        <w:t xml:space="preserve">Una vez </w:t>
+      </w:r>
+      <w:proofErr w:type="spellStart"/>
+      <w:r>
+        <w:rPr>
+          <w:lang w:val="es-ES_tradnl"/>
+        </w:rPr>
+        <w:t>preposicionados</w:t>
+      </w:r>
+      <w:proofErr w:type="spellEnd"/>
+      <w:r>
+        <w:rPr>
+          <w:lang w:val="es-ES_tradnl"/>
+        </w:rPr>
+        <w:t xml:space="preserve"> los discos, siempre que el selector M se encuentre activado los discos girarán. </w:t>
+      </w:r>
+      <w:r>
+        <w:rPr>
+          <w:lang w:val="es-ES_tradnl"/>
+        </w:rPr>
+        <w:t xml:space="preserve">Si el interruptor S se encuentra desactivado ambos discos comenzarán a girar en sentido horario y si el interruptor S se encuentra activado en sentido </w:t>
+      </w:r>
+      <w:proofErr w:type="spellStart"/>
+      <w:r>
+        <w:rPr>
+          <w:lang w:val="es-ES_tradnl"/>
+        </w:rPr>
+        <w:t>antihorario</w:t>
+      </w:r>
+      <w:proofErr w:type="spellEnd"/>
+      <w:r>
+        <w:rPr>
+          <w:lang w:val="es-ES_tradnl"/>
+        </w:rPr>
+        <w:t>.</w:t>
       </w:r>
       <w:r>
         <w:rPr>
@@ -6307,6 +6477,8 @@
         <w:lastRenderedPageBreak/>
         <w:t>En cualquier momento, si se pulsa la parada de emergencia ER ambos discos se pararán en la posición en la que se encuentren. A todo lo anteriormente expuesto se debe añadir que los indicadores Q1 y Q2 deben iluminarse durante un periodo de tiempo determinado cada vez que su respectivo disco pase por la posición de cero.</w:t>
       </w:r>
+      <w:bookmarkStart w:id="0" w:name="_GoBack"/>
+      <w:bookmarkEnd w:id="0"/>
     </w:p>
     <w:p>
       <w:pPr>
@@ -6531,7 +6703,27 @@
               <w:color w:val="808080" w:themeColor="background1" w:themeShade="80"/>
               <w:lang w:val="es-ES_tradnl"/>
             </w:rPr>
-            <w:t>. Diseño de Automatismos Lógicos. Grafcet.</w:t>
+            <w:t xml:space="preserve">. Diseño de Automatismos Lógicos. </w:t>
+          </w:r>
+          <w:proofErr w:type="spellStart"/>
+          <w:r>
+            <w:rPr>
+              <w:rFonts w:asciiTheme="majorHAnsi" w:hAnsiTheme="majorHAnsi"/>
+              <w:b/>
+              <w:color w:val="808080" w:themeColor="background1" w:themeShade="80"/>
+              <w:lang w:val="es-ES_tradnl"/>
+            </w:rPr>
+            <w:t>Grafcet</w:t>
+          </w:r>
+          <w:proofErr w:type="spellEnd"/>
+          <w:r>
+            <w:rPr>
+              <w:rFonts w:asciiTheme="majorHAnsi" w:hAnsiTheme="majorHAnsi"/>
+              <w:b/>
+              <w:color w:val="808080" w:themeColor="background1" w:themeShade="80"/>
+              <w:lang w:val="es-ES_tradnl"/>
+            </w:rPr>
+            <w:t>.</w:t>
           </w:r>
         </w:p>
       </w:tc>
@@ -7066,6 +7258,119 @@
     </w:lvl>
   </w:abstractNum>
   <w:abstractNum w:abstractNumId="5" w15:restartNumberingAfterBreak="0">
+    <w:nsid w:val="5C643BDE"/>
+    <w:multiLevelType w:val="hybridMultilevel"/>
+    <w:tmpl w:val="E1922774"/>
+    <w:lvl w:ilvl="0" w:tplc="04090001">
+      <w:start w:val="1"/>
+      <w:numFmt w:val="bullet"/>
+      <w:lvlText w:val=""/>
+      <w:lvlJc w:val="left"/>
+      <w:pPr>
+        <w:ind w:left="720" w:hanging="360"/>
+      </w:pPr>
+      <w:rPr>
+        <w:rFonts w:ascii="Symbol" w:hAnsi="Symbol" w:hint="default"/>
+      </w:rPr>
+    </w:lvl>
+    <w:lvl w:ilvl="1" w:tplc="04090003" w:tentative="1">
+      <w:start w:val="1"/>
+      <w:numFmt w:val="bullet"/>
+      <w:lvlText w:val="o"/>
+      <w:lvlJc w:val="left"/>
+      <w:pPr>
+        <w:ind w:left="1440" w:hanging="360"/>
+      </w:pPr>
+      <w:rPr>
+        <w:rFonts w:ascii="Courier New" w:hAnsi="Courier New" w:cs="Courier New" w:hint="default"/>
+      </w:rPr>
+    </w:lvl>
+    <w:lvl w:ilvl="2" w:tplc="04090005" w:tentative="1">
+      <w:start w:val="1"/>
+      <w:numFmt w:val="bullet"/>
+      <w:lvlText w:val=""/>
+      <w:lvlJc w:val="left"/>
+      <w:pPr>
+        <w:ind w:left="2160" w:hanging="360"/>
+      </w:pPr>
+      <w:rPr>
+        <w:rFonts w:ascii="Wingdings" w:hAnsi="Wingdings" w:hint="default"/>
+      </w:rPr>
+    </w:lvl>
+    <w:lvl w:ilvl="3" w:tplc="04090001" w:tentative="1">
+      <w:start w:val="1"/>
+      <w:numFmt w:val="bullet"/>
+      <w:lvlText w:val=""/>
+      <w:lvlJc w:val="left"/>
+      <w:pPr>
+        <w:ind w:left="2880" w:hanging="360"/>
+      </w:pPr>
+      <w:rPr>
+        <w:rFonts w:ascii="Symbol" w:hAnsi="Symbol" w:hint="default"/>
+      </w:rPr>
+    </w:lvl>
+    <w:lvl w:ilvl="4" w:tplc="04090003" w:tentative="1">
+      <w:start w:val="1"/>
+      <w:numFmt w:val="bullet"/>
+      <w:lvlText w:val="o"/>
+      <w:lvlJc w:val="left"/>
+      <w:pPr>
+        <w:ind w:left="3600" w:hanging="360"/>
+      </w:pPr>
+      <w:rPr>
+        <w:rFonts w:ascii="Courier New" w:hAnsi="Courier New" w:cs="Courier New" w:hint="default"/>
+      </w:rPr>
+    </w:lvl>
+    <w:lvl w:ilvl="5" w:tplc="04090005" w:tentative="1">
+      <w:start w:val="1"/>
+      <w:numFmt w:val="bullet"/>
+      <w:lvlText w:val=""/>
+      <w:lvlJc w:val="left"/>
+      <w:pPr>
+        <w:ind w:left="4320" w:hanging="360"/>
+      </w:pPr>
+      <w:rPr>
+        <w:rFonts w:ascii="Wingdings" w:hAnsi="Wingdings" w:hint="default"/>
+      </w:rPr>
+    </w:lvl>
+    <w:lvl w:ilvl="6" w:tplc="04090001" w:tentative="1">
+      <w:start w:val="1"/>
+      <w:numFmt w:val="bullet"/>
+      <w:lvlText w:val=""/>
+      <w:lvlJc w:val="left"/>
+      <w:pPr>
+        <w:ind w:left="5040" w:hanging="360"/>
+      </w:pPr>
+      <w:rPr>
+        <w:rFonts w:ascii="Symbol" w:hAnsi="Symbol" w:hint="default"/>
+      </w:rPr>
+    </w:lvl>
+    <w:lvl w:ilvl="7" w:tplc="04090003" w:tentative="1">
+      <w:start w:val="1"/>
+      <w:numFmt w:val="bullet"/>
+      <w:lvlText w:val="o"/>
+      <w:lvlJc w:val="left"/>
+      <w:pPr>
+        <w:ind w:left="5760" w:hanging="360"/>
+      </w:pPr>
+      <w:rPr>
+        <w:rFonts w:ascii="Courier New" w:hAnsi="Courier New" w:cs="Courier New" w:hint="default"/>
+      </w:rPr>
+    </w:lvl>
+    <w:lvl w:ilvl="8" w:tplc="04090005" w:tentative="1">
+      <w:start w:val="1"/>
+      <w:numFmt w:val="bullet"/>
+      <w:lvlText w:val=""/>
+      <w:lvlJc w:val="left"/>
+      <w:pPr>
+        <w:ind w:left="6480" w:hanging="360"/>
+      </w:pPr>
+      <w:rPr>
+        <w:rFonts w:ascii="Wingdings" w:hAnsi="Wingdings" w:hint="default"/>
+      </w:rPr>
+    </w:lvl>
+  </w:abstractNum>
+  <w:abstractNum w:abstractNumId="6" w15:restartNumberingAfterBreak="0">
     <w:nsid w:val="62F93FAA"/>
     <w:multiLevelType w:val="hybridMultilevel"/>
     <w:tmpl w:val="48623846"/>
@@ -7154,7 +7459,120 @@
       </w:pPr>
     </w:lvl>
   </w:abstractNum>
-  <w:abstractNum w:abstractNumId="6" w15:restartNumberingAfterBreak="0">
+  <w:abstractNum w:abstractNumId="7" w15:restartNumberingAfterBreak="0">
+    <w:nsid w:val="6DD84A67"/>
+    <w:multiLevelType w:val="hybridMultilevel"/>
+    <w:tmpl w:val="0B26185C"/>
+    <w:lvl w:ilvl="0" w:tplc="04090001">
+      <w:start w:val="1"/>
+      <w:numFmt w:val="bullet"/>
+      <w:lvlText w:val=""/>
+      <w:lvlJc w:val="left"/>
+      <w:pPr>
+        <w:ind w:left="720" w:hanging="360"/>
+      </w:pPr>
+      <w:rPr>
+        <w:rFonts w:ascii="Symbol" w:hAnsi="Symbol" w:hint="default"/>
+      </w:rPr>
+    </w:lvl>
+    <w:lvl w:ilvl="1" w:tplc="04090003" w:tentative="1">
+      <w:start w:val="1"/>
+      <w:numFmt w:val="bullet"/>
+      <w:lvlText w:val="o"/>
+      <w:lvlJc w:val="left"/>
+      <w:pPr>
+        <w:ind w:left="1440" w:hanging="360"/>
+      </w:pPr>
+      <w:rPr>
+        <w:rFonts w:ascii="Courier New" w:hAnsi="Courier New" w:cs="Courier New" w:hint="default"/>
+      </w:rPr>
+    </w:lvl>
+    <w:lvl w:ilvl="2" w:tplc="04090005" w:tentative="1">
+      <w:start w:val="1"/>
+      <w:numFmt w:val="bullet"/>
+      <w:lvlText w:val=""/>
+      <w:lvlJc w:val="left"/>
+      <w:pPr>
+        <w:ind w:left="2160" w:hanging="360"/>
+      </w:pPr>
+      <w:rPr>
+        <w:rFonts w:ascii="Wingdings" w:hAnsi="Wingdings" w:hint="default"/>
+      </w:rPr>
+    </w:lvl>
+    <w:lvl w:ilvl="3" w:tplc="04090001" w:tentative="1">
+      <w:start w:val="1"/>
+      <w:numFmt w:val="bullet"/>
+      <w:lvlText w:val=""/>
+      <w:lvlJc w:val="left"/>
+      <w:pPr>
+        <w:ind w:left="2880" w:hanging="360"/>
+      </w:pPr>
+      <w:rPr>
+        <w:rFonts w:ascii="Symbol" w:hAnsi="Symbol" w:hint="default"/>
+      </w:rPr>
+    </w:lvl>
+    <w:lvl w:ilvl="4" w:tplc="04090003" w:tentative="1">
+      <w:start w:val="1"/>
+      <w:numFmt w:val="bullet"/>
+      <w:lvlText w:val="o"/>
+      <w:lvlJc w:val="left"/>
+      <w:pPr>
+        <w:ind w:left="3600" w:hanging="360"/>
+      </w:pPr>
+      <w:rPr>
+        <w:rFonts w:ascii="Courier New" w:hAnsi="Courier New" w:cs="Courier New" w:hint="default"/>
+      </w:rPr>
+    </w:lvl>
+    <w:lvl w:ilvl="5" w:tplc="04090005" w:tentative="1">
+      <w:start w:val="1"/>
+      <w:numFmt w:val="bullet"/>
+      <w:lvlText w:val=""/>
+      <w:lvlJc w:val="left"/>
+      <w:pPr>
+        <w:ind w:left="4320" w:hanging="360"/>
+      </w:pPr>
+      <w:rPr>
+        <w:rFonts w:ascii="Wingdings" w:hAnsi="Wingdings" w:hint="default"/>
+      </w:rPr>
+    </w:lvl>
+    <w:lvl w:ilvl="6" w:tplc="04090001" w:tentative="1">
+      <w:start w:val="1"/>
+      <w:numFmt w:val="bullet"/>
+      <w:lvlText w:val=""/>
+      <w:lvlJc w:val="left"/>
+      <w:pPr>
+        <w:ind w:left="5040" w:hanging="360"/>
+      </w:pPr>
+      <w:rPr>
+        <w:rFonts w:ascii="Symbol" w:hAnsi="Symbol" w:hint="default"/>
+      </w:rPr>
+    </w:lvl>
+    <w:lvl w:ilvl="7" w:tplc="04090003" w:tentative="1">
+      <w:start w:val="1"/>
+      <w:numFmt w:val="bullet"/>
+      <w:lvlText w:val="o"/>
+      <w:lvlJc w:val="left"/>
+      <w:pPr>
+        <w:ind w:left="5760" w:hanging="360"/>
+      </w:pPr>
+      <w:rPr>
+        <w:rFonts w:ascii="Courier New" w:hAnsi="Courier New" w:cs="Courier New" w:hint="default"/>
+      </w:rPr>
+    </w:lvl>
+    <w:lvl w:ilvl="8" w:tplc="04090005" w:tentative="1">
+      <w:start w:val="1"/>
+      <w:numFmt w:val="bullet"/>
+      <w:lvlText w:val=""/>
+      <w:lvlJc w:val="left"/>
+      <w:pPr>
+        <w:ind w:left="6480" w:hanging="360"/>
+      </w:pPr>
+      <w:rPr>
+        <w:rFonts w:ascii="Wingdings" w:hAnsi="Wingdings" w:hint="default"/>
+      </w:rPr>
+    </w:lvl>
+  </w:abstractNum>
+  <w:abstractNum w:abstractNumId="8" w15:restartNumberingAfterBreak="0">
     <w:nsid w:val="70A820C2"/>
     <w:multiLevelType w:val="hybridMultilevel"/>
     <w:tmpl w:val="5F2A3A86"/>
@@ -7266,7 +7684,7 @@
       </w:rPr>
     </w:lvl>
   </w:abstractNum>
-  <w:abstractNum w:abstractNumId="7" w15:restartNumberingAfterBreak="0">
+  <w:abstractNum w:abstractNumId="9" w15:restartNumberingAfterBreak="0">
     <w:nsid w:val="77F41902"/>
     <w:multiLevelType w:val="hybridMultilevel"/>
     <w:tmpl w:val="B4281060"/>
@@ -7378,7 +7796,7 @@
       </w:rPr>
     </w:lvl>
   </w:abstractNum>
-  <w:abstractNum w:abstractNumId="8" w15:restartNumberingAfterBreak="0">
+  <w:abstractNum w:abstractNumId="10" w15:restartNumberingAfterBreak="0">
     <w:nsid w:val="7B9855AB"/>
     <w:multiLevelType w:val="hybridMultilevel"/>
     <w:tmpl w:val="A5122286"/>
@@ -7465,7 +7883,7 @@
     </w:lvl>
   </w:abstractNum>
   <w:num w:numId="1">
-    <w:abstractNumId w:val="7"/>
+    <w:abstractNumId w:val="9"/>
   </w:num>
   <w:num w:numId="2">
     <w:abstractNumId w:val="2"/>
@@ -7474,25 +7892,31 @@
     <w:abstractNumId w:val="4"/>
   </w:num>
   <w:num w:numId="4">
-    <w:abstractNumId w:val="8"/>
+    <w:abstractNumId w:val="10"/>
   </w:num>
   <w:num w:numId="5">
-    <w:abstractNumId w:val="8"/>
+    <w:abstractNumId w:val="10"/>
   </w:num>
   <w:num w:numId="6">
     <w:abstractNumId w:val="1"/>
   </w:num>
   <w:num w:numId="7">
-    <w:abstractNumId w:val="5"/>
+    <w:abstractNumId w:val="6"/>
   </w:num>
   <w:num w:numId="8">
     <w:abstractNumId w:val="0"/>
   </w:num>
   <w:num w:numId="9">
-    <w:abstractNumId w:val="6"/>
+    <w:abstractNumId w:val="8"/>
   </w:num>
   <w:num w:numId="10">
     <w:abstractNumId w:val="3"/>
+  </w:num>
+  <w:num w:numId="11">
+    <w:abstractNumId w:val="7"/>
+  </w:num>
+  <w:num w:numId="12">
+    <w:abstractNumId w:val="5"/>
   </w:num>
 </w:numbering>
 </file>
@@ -8453,7 +8877,7 @@
 </file>
 
 <file path=customXml/itemProps1.xml><?xml version="1.0" encoding="utf-8"?>
-<ds:datastoreItem xmlns:ds="http://schemas.openxmlformats.org/officeDocument/2006/customXml" ds:itemID="{30376CF3-E3F6-4973-8969-397CE7EC372A}">
+<ds:datastoreItem xmlns:ds="http://schemas.openxmlformats.org/officeDocument/2006/customXml" ds:itemID="{BB5FCEEA-ADF8-4D4E-A797-1C9FEE76C49B}">
   <ds:schemaRefs>
     <ds:schemaRef ds:uri="http://schemas.openxmlformats.org/officeDocument/2006/bibliography"/>
   </ds:schemaRefs>

</xml_diff>